<commit_message>
File review nhóm sửa lại
</commit_message>
<xml_diff>
--- a/FD/1412274/FD_TKCN_1412274.docx
+++ b/FD/1412274/FD_TKCN_1412274.docx
@@ -1,6 +1,6 @@
 
 <file path=word/document.xml><?xml version="1.0" encoding="utf-8"?>
-<w:document xmlns:wpc="http://schemas.microsoft.com/office/word/2010/wordprocessingCanvas" xmlns:cx="http://schemas.microsoft.com/office/drawing/2014/chartex" xmlns:cx1="http://schemas.microsoft.com/office/drawing/2015/9/8/chartex" xmlns:cx2="http://schemas.microsoft.com/office/drawing/2015/10/21/chartex" xmlns:mc="http://schemas.openxmlformats.org/markup-compatibility/2006" xmlns:o="urn:schemas-microsoft-com:office:office" xmlns:r="http://schemas.openxmlformats.org/officeDocument/2006/relationships" xmlns:m="http://schemas.openxmlformats.org/officeDocument/2006/math" xmlns:v="urn:schemas-microsoft-com:vml" xmlns:wp14="http://schemas.microsoft.com/office/word/2010/wordprocessingDrawing" xmlns:wp="http://schemas.openxmlformats.org/drawingml/2006/wordprocessingDrawing" xmlns:w10="urn:schemas-microsoft-com:office:word" xmlns:w="http://schemas.openxmlformats.org/wordprocessingml/2006/main" xmlns:w14="http://schemas.microsoft.com/office/word/2010/wordml" xmlns:w15="http://schemas.microsoft.com/office/word/2012/wordml" xmlns:w16se="http://schemas.microsoft.com/office/word/2015/wordml/symex" xmlns:wpg="http://schemas.microsoft.com/office/word/2010/wordprocessingGroup" xmlns:wpi="http://schemas.microsoft.com/office/word/2010/wordprocessingInk" xmlns:wne="http://schemas.microsoft.com/office/word/2006/wordml" xmlns:wps="http://schemas.microsoft.com/office/word/2010/wordprocessingShape" mc:Ignorable="w14 w15 w16se wp14">
+<w:document xmlns:wpc="http://schemas.microsoft.com/office/word/2010/wordprocessingCanvas" xmlns:cx="http://schemas.microsoft.com/office/drawing/2014/chartex" xmlns:cx1="http://schemas.microsoft.com/office/drawing/2015/9/8/chartex" xmlns:cx2="http://schemas.microsoft.com/office/drawing/2015/10/21/chartex" xmlns:cx3="http://schemas.microsoft.com/office/drawing/2016/5/9/chartex" xmlns:cx4="http://schemas.microsoft.com/office/drawing/2016/5/10/chartex" xmlns:cx5="http://schemas.microsoft.com/office/drawing/2016/5/11/chartex" xmlns:cx6="http://schemas.microsoft.com/office/drawing/2016/5/12/chartex" xmlns:cx7="http://schemas.microsoft.com/office/drawing/2016/5/13/chartex" xmlns:cx8="http://schemas.microsoft.com/office/drawing/2016/5/14/chartex" xmlns:mc="http://schemas.openxmlformats.org/markup-compatibility/2006" xmlns:aink="http://schemas.microsoft.com/office/drawing/2016/ink" xmlns:am3d="http://schemas.microsoft.com/office/drawing/2017/model3d" xmlns:o="urn:schemas-microsoft-com:office:office" xmlns:r="http://schemas.openxmlformats.org/officeDocument/2006/relationships" xmlns:m="http://schemas.openxmlformats.org/officeDocument/2006/math" xmlns:v="urn:schemas-microsoft-com:vml" xmlns:wp14="http://schemas.microsoft.com/office/word/2010/wordprocessingDrawing" xmlns:wp="http://schemas.openxmlformats.org/drawingml/2006/wordprocessingDrawing" xmlns:w10="urn:schemas-microsoft-com:office:word" xmlns:w="http://schemas.openxmlformats.org/wordprocessingml/2006/main" xmlns:w14="http://schemas.microsoft.com/office/word/2010/wordml" xmlns:w15="http://schemas.microsoft.com/office/word/2012/wordml" xmlns:w16cid="http://schemas.microsoft.com/office/word/2016/wordml/cid" xmlns:w16se="http://schemas.microsoft.com/office/word/2015/wordml/symex" xmlns:wpg="http://schemas.microsoft.com/office/word/2010/wordprocessingGroup" xmlns:wpi="http://schemas.microsoft.com/office/word/2010/wordprocessingInk" xmlns:wne="http://schemas.microsoft.com/office/word/2006/wordml" xmlns:wps="http://schemas.microsoft.com/office/word/2010/wordprocessingShape" mc:Ignorable="w14 w15 w16se w16cid wp14">
   <w:body>
     <w:p>
       <w:r>
@@ -9,9 +9,9 @@
         </w:rPr>
         <w:drawing>
           <wp:inline distT="0" distB="0" distL="0" distR="0">
-            <wp:extent cx="5943600" cy="4770120"/>
+            <wp:extent cx="5943600" cy="4633595"/>
             <wp:effectExtent l="0" t="0" r="0" b="0"/>
-            <wp:docPr id="1" name="Picture 1"/>
+            <wp:docPr id="2" name="Hình ảnh 2"/>
             <wp:cNvGraphicFramePr>
               <a:graphicFrameLocks xmlns:a="http://schemas.openxmlformats.org/drawingml/2006/main" noChangeAspect="1"/>
             </wp:cNvGraphicFramePr>
@@ -19,7 +19,7 @@
               <a:graphicData uri="http://schemas.openxmlformats.org/drawingml/2006/picture">
                 <pic:pic xmlns:pic="http://schemas.openxmlformats.org/drawingml/2006/picture">
                   <pic:nvPicPr>
-                    <pic:cNvPr id="1" name="ClassDiagramQuanLyNhanVien.png"/>
+                    <pic:cNvPr id="2" name="ClassDiagramQuanLyNhanVien.png"/>
                     <pic:cNvPicPr/>
                   </pic:nvPicPr>
                   <pic:blipFill>
@@ -37,7 +37,7 @@
                   <pic:spPr>
                     <a:xfrm>
                       <a:off x="0" y="0"/>
-                      <a:ext cx="5943600" cy="4770120"/>
+                      <a:ext cx="5943600" cy="4633595"/>
                     </a:xfrm>
                     <a:prstGeom prst="rect">
                       <a:avLst/>
@@ -50,7 +50,11 @@
         </w:drawing>
       </w:r>
     </w:p>
-    <w:p/>
+    <w:p>
+      <w:r>
+        <w:t xml:space="preserve"> </w:t>
+      </w:r>
+    </w:p>
     <w:p/>
     <w:p/>
     <w:p/>
@@ -62,7 +66,7 @@
     <w:p/>
     <w:tbl>
       <w:tblPr>
-        <w:tblStyle w:val="TableGrid"/>
+        <w:tblStyle w:val="LiBang"/>
         <w:tblW w:w="0" w:type="auto"/>
         <w:tblLook w:val="04A0" w:firstRow="1" w:lastRow="0" w:firstColumn="1" w:lastColumn="0" w:noHBand="0" w:noVBand="1"/>
       </w:tblPr>
@@ -407,18 +411,18 @@
     <w:p/>
     <w:tbl>
       <w:tblPr>
-        <w:tblStyle w:val="TableGrid"/>
+        <w:tblStyle w:val="LiBang"/>
         <w:tblW w:w="9450" w:type="dxa"/>
         <w:tblInd w:w="-5" w:type="dxa"/>
         <w:tblLook w:val="04A0" w:firstRow="1" w:lastRow="0" w:firstColumn="1" w:lastColumn="0" w:noHBand="0" w:noVBand="1"/>
       </w:tblPr>
       <w:tblGrid>
-        <w:gridCol w:w="1630"/>
-        <w:gridCol w:w="1456"/>
-        <w:gridCol w:w="1475"/>
-        <w:gridCol w:w="1478"/>
-        <w:gridCol w:w="1521"/>
-        <w:gridCol w:w="1890"/>
+        <w:gridCol w:w="1597"/>
+        <w:gridCol w:w="1589"/>
+        <w:gridCol w:w="1459"/>
+        <w:gridCol w:w="1461"/>
+        <w:gridCol w:w="1495"/>
+        <w:gridCol w:w="1849"/>
       </w:tblGrid>
       <w:tr>
         <w:tc>
@@ -674,7 +678,7 @@
               <w:pStyle w:val="MyTable"/>
             </w:pPr>
             <w:r>
-              <w:t>5</w:t>
+              <w:t>6</w:t>
             </w:r>
           </w:p>
         </w:tc>
@@ -1063,12 +1067,175 @@
               <w:pStyle w:val="MyTable"/>
             </w:pPr>
             <w:r>
+              <w:t>I</w:t>
+            </w:r>
+            <w:r>
+              <w:t>nt</w:t>
+            </w:r>
+          </w:p>
+        </w:tc>
+        <w:tc>
+          <w:tcPr>
+            <w:tcW w:w="1521" w:type="dxa"/>
+          </w:tcPr>
+          <w:p>
+            <w:pPr>
+              <w:pStyle w:val="MyTable"/>
+            </w:pPr>
+            <w:r>
+              <w:t>Khóa ngoại</w:t>
+            </w:r>
+          </w:p>
+        </w:tc>
+        <w:tc>
+          <w:tcPr>
+            <w:tcW w:w="1890" w:type="dxa"/>
+          </w:tcPr>
+          <w:p>
+            <w:pPr>
+              <w:pStyle w:val="MyTable"/>
+            </w:pPr>
+            <w:r>
+              <w:t>Loại nhân viên</w:t>
+            </w:r>
+          </w:p>
+        </w:tc>
+      </w:tr>
+      <w:tr>
+        <w:tc>
+          <w:tcPr>
+            <w:tcW w:w="1630" w:type="dxa"/>
+          </w:tcPr>
+          <w:p>
+            <w:pPr>
+              <w:pStyle w:val="MyTable"/>
+            </w:pPr>
+            <w:r>
+              <w:t>7</w:t>
+            </w:r>
+          </w:p>
+        </w:tc>
+        <w:tc>
+          <w:tcPr>
+            <w:tcW w:w="1456" w:type="dxa"/>
+          </w:tcPr>
+          <w:p>
+            <w:pPr>
+              <w:pStyle w:val="MyTable"/>
+            </w:pPr>
+            <w:r>
+              <w:t>Luong</w:t>
+            </w:r>
+          </w:p>
+        </w:tc>
+        <w:tc>
+          <w:tcPr>
+            <w:tcW w:w="1475" w:type="dxa"/>
+          </w:tcPr>
+          <w:p>
+            <w:pPr>
+              <w:pStyle w:val="MyTable"/>
+            </w:pPr>
+            <w:r>
+              <w:t>varchar</w:t>
+            </w:r>
+            <w:r>
+              <w:t xml:space="preserve"> </w:t>
+            </w:r>
+          </w:p>
+        </w:tc>
+        <w:tc>
+          <w:tcPr>
+            <w:tcW w:w="1478" w:type="dxa"/>
+          </w:tcPr>
+          <w:p>
+            <w:pPr>
+              <w:pStyle w:val="MyTable"/>
+            </w:pPr>
+            <w:r>
+              <w:t>200</w:t>
+            </w:r>
+          </w:p>
+        </w:tc>
+        <w:tc>
+          <w:tcPr>
+            <w:tcW w:w="1521" w:type="dxa"/>
+          </w:tcPr>
+          <w:p>
+            <w:pPr>
+              <w:pStyle w:val="MyTable"/>
+            </w:pPr>
+          </w:p>
+        </w:tc>
+        <w:tc>
+          <w:tcPr>
+            <w:tcW w:w="1890" w:type="dxa"/>
+          </w:tcPr>
+          <w:p>
+            <w:pPr>
+              <w:pStyle w:val="MyTable"/>
+            </w:pPr>
+            <w:r>
+              <w:t>Giá trị lương của nhân viên</w:t>
+            </w:r>
+          </w:p>
+        </w:tc>
+      </w:tr>
+      <w:tr>
+        <w:tc>
+          <w:tcPr>
+            <w:tcW w:w="1630" w:type="dxa"/>
+          </w:tcPr>
+          <w:p>
+            <w:pPr>
+              <w:pStyle w:val="MyTable"/>
+            </w:pPr>
+            <w:r>
+              <w:t>8</w:t>
+            </w:r>
+          </w:p>
+        </w:tc>
+        <w:tc>
+          <w:tcPr>
+            <w:tcW w:w="1456" w:type="dxa"/>
+          </w:tcPr>
+          <w:p>
+            <w:pPr>
+              <w:pStyle w:val="MyTable"/>
+            </w:pPr>
+            <w:r>
+              <w:t>BoPhan</w:t>
+            </w:r>
+          </w:p>
+        </w:tc>
+        <w:tc>
+          <w:tcPr>
+            <w:tcW w:w="1475" w:type="dxa"/>
+          </w:tcPr>
+          <w:p>
+            <w:pPr>
+              <w:pStyle w:val="MyTable"/>
+            </w:pPr>
+            <w:r>
               <w:t>int</w:t>
             </w:r>
           </w:p>
         </w:tc>
         <w:tc>
           <w:tcPr>
+            <w:tcW w:w="1478" w:type="dxa"/>
+          </w:tcPr>
+          <w:p>
+            <w:pPr>
+              <w:pStyle w:val="MyTable"/>
+            </w:pPr>
+            <w:r>
+              <w:t>int</w:t>
+            </w:r>
+          </w:p>
+        </w:tc>
+        <w:tc>
+          <w:tcPr>
             <w:tcW w:w="1521" w:type="dxa"/>
           </w:tcPr>
           <w:p>
@@ -1089,7 +1256,7 @@
               <w:pStyle w:val="MyTable"/>
             </w:pPr>
             <w:r>
-              <w:t>Loại nhân viên</w:t>
+              <w:t>Bộ phận nhân viên thuộc về</w:t>
             </w:r>
           </w:p>
         </w:tc>
@@ -1104,7 +1271,7 @@
               <w:pStyle w:val="MyTable"/>
             </w:pPr>
             <w:r>
-              <w:t>7</w:t>
+              <w:t>9</w:t>
             </w:r>
           </w:p>
         </w:tc>
@@ -1117,7 +1284,7 @@
               <w:pStyle w:val="MyTable"/>
             </w:pPr>
             <w:r>
-              <w:t>Luong</w:t>
+              <w:t>TaiKhoan</w:t>
             </w:r>
           </w:p>
         </w:tc>
@@ -1130,7 +1297,7 @@
               <w:pStyle w:val="MyTable"/>
             </w:pPr>
             <w:r>
-              <w:t xml:space="preserve">float </w:t>
+              <w:t>varchar</w:t>
             </w:r>
           </w:p>
         </w:tc>
@@ -1143,7 +1310,7 @@
               <w:pStyle w:val="MyTable"/>
             </w:pPr>
             <w:r>
-              <w:t>float</w:t>
+              <w:t>5</w:t>
             </w:r>
           </w:p>
         </w:tc>
@@ -1155,6 +1322,9 @@
             <w:pPr>
               <w:pStyle w:val="MyTable"/>
             </w:pPr>
+            <w:r>
+              <w:t>Đánh chỉ mục</w:t>
+            </w:r>
           </w:p>
         </w:tc>
         <w:tc>
@@ -1166,7 +1336,7 @@
               <w:pStyle w:val="MyTable"/>
             </w:pPr>
             <w:r>
-              <w:t>Giá trị lương của nhân viên</w:t>
+              <w:t>Tài khoản để đăng nhập vào hệ thống của nhân viên</w:t>
             </w:r>
           </w:p>
         </w:tc>
@@ -1181,7 +1351,7 @@
               <w:pStyle w:val="MyTable"/>
             </w:pPr>
             <w:r>
-              <w:t>8</w:t>
+              <w:t>10</w:t>
             </w:r>
           </w:p>
         </w:tc>
@@ -1194,7 +1364,7 @@
               <w:pStyle w:val="MyTable"/>
             </w:pPr>
             <w:r>
-              <w:t>BoPhan</w:t>
+              <w:t>MatKhau</w:t>
             </w:r>
           </w:p>
         </w:tc>
@@ -1207,7 +1377,7 @@
               <w:pStyle w:val="MyTable"/>
             </w:pPr>
             <w:r>
-              <w:t>int</w:t>
+              <w:t>varchar</w:t>
             </w:r>
           </w:p>
         </w:tc>
@@ -1220,7 +1390,10 @@
               <w:pStyle w:val="MyTable"/>
             </w:pPr>
             <w:r>
-              <w:t>int</w:t>
+              <w:t>20</w:t>
+            </w:r>
+            <w:r>
+              <w:t>0</w:t>
             </w:r>
           </w:p>
         </w:tc>
@@ -1233,7 +1406,7 @@
               <w:pStyle w:val="MyTable"/>
             </w:pPr>
             <w:r>
-              <w:t>Khóa ngoại</w:t>
+              <w:t>Đánh chỉ mục</w:t>
             </w:r>
           </w:p>
         </w:tc>
@@ -1246,7 +1419,7 @@
               <w:pStyle w:val="MyTable"/>
             </w:pPr>
             <w:r>
-              <w:t>Bộ phận nhân viên thuộc về</w:t>
+              <w:t>Mật khẩu cho tài khoản của nhân viên</w:t>
             </w:r>
           </w:p>
         </w:tc>
@@ -1261,7 +1434,7 @@
               <w:pStyle w:val="MyTable"/>
             </w:pPr>
             <w:r>
-              <w:t>9</w:t>
+              <w:t>11</w:t>
             </w:r>
           </w:p>
         </w:tc>
@@ -1274,7 +1447,7 @@
               <w:pStyle w:val="MyTable"/>
             </w:pPr>
             <w:r>
-              <w:t>TaiKhoan</w:t>
+              <w:t>GioiTinh</w:t>
             </w:r>
           </w:p>
         </w:tc>
@@ -1287,7 +1460,7 @@
               <w:pStyle w:val="MyTable"/>
             </w:pPr>
             <w:r>
-              <w:t>varchar</w:t>
+              <w:t>nvarchar</w:t>
             </w:r>
           </w:p>
         </w:tc>
@@ -1312,9 +1485,6 @@
             <w:pPr>
               <w:pStyle w:val="MyTable"/>
             </w:pPr>
-            <w:r>
-              <w:t>Đánh chỉ mục</w:t>
-            </w:r>
           </w:p>
         </w:tc>
         <w:tc>
@@ -1326,7 +1496,7 @@
               <w:pStyle w:val="MyTable"/>
             </w:pPr>
             <w:r>
-              <w:t>Tài khoản để đăng nhập vào hệ thống của nhân viên</w:t>
+              <w:t>Giới tính của nhân viên</w:t>
             </w:r>
           </w:p>
         </w:tc>
@@ -1341,7 +1511,7 @@
               <w:pStyle w:val="MyTable"/>
             </w:pPr>
             <w:r>
-              <w:t>10</w:t>
+              <w:t>12</w:t>
             </w:r>
           </w:p>
         </w:tc>
@@ -1354,7 +1524,7 @@
               <w:pStyle w:val="MyTable"/>
             </w:pPr>
             <w:r>
-              <w:t>MatKhau</w:t>
+              <w:t>NgayTao</w:t>
             </w:r>
           </w:p>
         </w:tc>
@@ -1367,7 +1537,7 @@
               <w:pStyle w:val="MyTable"/>
             </w:pPr>
             <w:r>
-              <w:t>nvarchar</w:t>
+              <w:t>datetime</w:t>
             </w:r>
           </w:p>
         </w:tc>
@@ -1380,7 +1550,7 @@
               <w:pStyle w:val="MyTable"/>
             </w:pPr>
             <w:r>
-              <w:t>20</w:t>
+              <w:t>datetime</w:t>
             </w:r>
           </w:p>
         </w:tc>
@@ -1392,9 +1562,6 @@
             <w:pPr>
               <w:pStyle w:val="MyTable"/>
             </w:pPr>
-            <w:r>
-              <w:t>Đánh chỉ mục</w:t>
-            </w:r>
           </w:p>
         </w:tc>
         <w:tc>
@@ -1406,7 +1573,7 @@
               <w:pStyle w:val="MyTable"/>
             </w:pPr>
             <w:r>
-              <w:t>Mật khẩu cho tài khoản của nhân viên</w:t>
+              <w:t>Ngày dòng dữ liệu được tạo</w:t>
             </w:r>
           </w:p>
         </w:tc>
@@ -1421,7 +1588,7 @@
               <w:pStyle w:val="MyTable"/>
             </w:pPr>
             <w:r>
-              <w:t>11</w:t>
+              <w:t>13</w:t>
             </w:r>
           </w:p>
         </w:tc>
@@ -1434,7 +1601,7 @@
               <w:pStyle w:val="MyTable"/>
             </w:pPr>
             <w:r>
-              <w:t>GioiTinh</w:t>
+              <w:t>NgayCapNhat</w:t>
             </w:r>
           </w:p>
         </w:tc>
@@ -1447,7 +1614,7 @@
               <w:pStyle w:val="MyTable"/>
             </w:pPr>
             <w:r>
-              <w:t>nvarchar</w:t>
+              <w:t>datetime</w:t>
             </w:r>
           </w:p>
         </w:tc>
@@ -1460,7 +1627,7 @@
               <w:pStyle w:val="MyTable"/>
             </w:pPr>
             <w:r>
-              <w:t>3</w:t>
+              <w:t>datetime</w:t>
             </w:r>
           </w:p>
         </w:tc>
@@ -1483,7 +1650,7 @@
               <w:pStyle w:val="MyTable"/>
             </w:pPr>
             <w:r>
-              <w:t>Giới tính của nhân viên</w:t>
+              <w:t>Ngày dòng dữ liệu được cập nhật</w:t>
             </w:r>
           </w:p>
         </w:tc>
@@ -1492,18 +1659,18 @@
     <w:p/>
     <w:tbl>
       <w:tblPr>
-        <w:tblStyle w:val="TableGrid"/>
+        <w:tblStyle w:val="LiBang"/>
         <w:tblW w:w="9450" w:type="dxa"/>
         <w:tblInd w:w="-5" w:type="dxa"/>
         <w:tblLook w:val="04A0" w:firstRow="1" w:lastRow="0" w:firstColumn="1" w:lastColumn="0" w:noHBand="0" w:noVBand="1"/>
       </w:tblPr>
       <w:tblGrid>
-        <w:gridCol w:w="1630"/>
-        <w:gridCol w:w="1456"/>
-        <w:gridCol w:w="1475"/>
-        <w:gridCol w:w="1478"/>
-        <w:gridCol w:w="1521"/>
-        <w:gridCol w:w="1890"/>
+        <w:gridCol w:w="1597"/>
+        <w:gridCol w:w="1589"/>
+        <w:gridCol w:w="1459"/>
+        <w:gridCol w:w="1462"/>
+        <w:gridCol w:w="1495"/>
+        <w:gridCol w:w="1848"/>
       </w:tblGrid>
       <w:tr>
         <w:tc>
@@ -1720,6 +1887,7 @@
               <w:pStyle w:val="MyTable"/>
             </w:pPr>
             <w:r>
+              <w:lastRenderedPageBreak/>
               <w:t>1</w:t>
             </w:r>
           </w:p>
@@ -1954,7 +2122,6 @@
               <w:pStyle w:val="MyTable"/>
             </w:pPr>
             <w:r>
-              <w:lastRenderedPageBreak/>
               <w:t>4</w:t>
             </w:r>
           </w:p>
@@ -1994,21 +2161,98 @@
               <w:pStyle w:val="MyTable"/>
             </w:pPr>
             <w:r>
+              <w:t>6</w:t>
+            </w:r>
+          </w:p>
+        </w:tc>
+        <w:tc>
+          <w:tcPr>
+            <w:tcW w:w="1521" w:type="dxa"/>
+          </w:tcPr>
+          <w:p>
+            <w:pPr>
+              <w:pStyle w:val="MyTable"/>
+            </w:pPr>
+            <w:r>
+              <w:t>Khóa ngoại</w:t>
+            </w:r>
+          </w:p>
+        </w:tc>
+        <w:tc>
+          <w:tcPr>
+            <w:tcW w:w="1890" w:type="dxa"/>
+          </w:tcPr>
+          <w:p>
+            <w:pPr>
+              <w:pStyle w:val="MyTable"/>
+            </w:pPr>
+            <w:r>
+              <w:t>Cho biết nhân viên nào là người quản lý bộ phận</w:t>
+            </w:r>
+          </w:p>
+        </w:tc>
+      </w:tr>
+      <w:tr>
+        <w:tc>
+          <w:tcPr>
+            <w:tcW w:w="1630" w:type="dxa"/>
+          </w:tcPr>
+          <w:p>
+            <w:pPr>
+              <w:pStyle w:val="MyTable"/>
+            </w:pPr>
+            <w:r>
               <w:t>5</w:t>
             </w:r>
           </w:p>
         </w:tc>
         <w:tc>
           <w:tcPr>
+            <w:tcW w:w="1456" w:type="dxa"/>
+          </w:tcPr>
+          <w:p>
+            <w:pPr>
+              <w:pStyle w:val="MyTable"/>
+            </w:pPr>
+            <w:r>
+              <w:t>NgayTao</w:t>
+            </w:r>
+          </w:p>
+        </w:tc>
+        <w:tc>
+          <w:tcPr>
+            <w:tcW w:w="1475" w:type="dxa"/>
+          </w:tcPr>
+          <w:p>
+            <w:pPr>
+              <w:pStyle w:val="MyTable"/>
+            </w:pPr>
+            <w:r>
+              <w:t>datetime</w:t>
+            </w:r>
+          </w:p>
+        </w:tc>
+        <w:tc>
+          <w:tcPr>
+            <w:tcW w:w="1478" w:type="dxa"/>
+          </w:tcPr>
+          <w:p>
+            <w:pPr>
+              <w:pStyle w:val="MyTable"/>
+            </w:pPr>
+            <w:r>
+              <w:t>datetime</w:t>
+            </w:r>
+          </w:p>
+        </w:tc>
+        <w:tc>
+          <w:tcPr>
             <w:tcW w:w="1521" w:type="dxa"/>
           </w:tcPr>
           <w:p>
             <w:pPr>
               <w:pStyle w:val="MyTable"/>
             </w:pPr>
-            <w:r>
-              <w:t>Khóa ngoại</w:t>
-            </w:r>
           </w:p>
         </w:tc>
         <w:tc>
@@ -2020,7 +2264,84 @@
               <w:pStyle w:val="MyTable"/>
             </w:pPr>
             <w:r>
-              <w:t>Cho biết nhân viên nào là người quản lý bộ phận</w:t>
+              <w:t>Ngày dòng dữ liệu được tạo</w:t>
+            </w:r>
+          </w:p>
+        </w:tc>
+      </w:tr>
+      <w:tr>
+        <w:tc>
+          <w:tcPr>
+            <w:tcW w:w="1630" w:type="dxa"/>
+          </w:tcPr>
+          <w:p>
+            <w:pPr>
+              <w:pStyle w:val="MyTable"/>
+            </w:pPr>
+            <w:r>
+              <w:t>6</w:t>
+            </w:r>
+          </w:p>
+        </w:tc>
+        <w:tc>
+          <w:tcPr>
+            <w:tcW w:w="1456" w:type="dxa"/>
+          </w:tcPr>
+          <w:p>
+            <w:pPr>
+              <w:pStyle w:val="MyTable"/>
+            </w:pPr>
+            <w:r>
+              <w:t>NgayCapNhat</w:t>
+            </w:r>
+          </w:p>
+        </w:tc>
+        <w:tc>
+          <w:tcPr>
+            <w:tcW w:w="1475" w:type="dxa"/>
+          </w:tcPr>
+          <w:p>
+            <w:pPr>
+              <w:pStyle w:val="MyTable"/>
+            </w:pPr>
+            <w:r>
+              <w:t>datetime</w:t>
+            </w:r>
+          </w:p>
+        </w:tc>
+        <w:tc>
+          <w:tcPr>
+            <w:tcW w:w="1478" w:type="dxa"/>
+          </w:tcPr>
+          <w:p>
+            <w:pPr>
+              <w:pStyle w:val="MyTable"/>
+            </w:pPr>
+            <w:r>
+              <w:t>datetime</w:t>
+            </w:r>
+          </w:p>
+        </w:tc>
+        <w:tc>
+          <w:tcPr>
+            <w:tcW w:w="1521" w:type="dxa"/>
+          </w:tcPr>
+          <w:p>
+            <w:pPr>
+              <w:pStyle w:val="MyTable"/>
+            </w:pPr>
+          </w:p>
+        </w:tc>
+        <w:tc>
+          <w:tcPr>
+            <w:tcW w:w="1890" w:type="dxa"/>
+          </w:tcPr>
+          <w:p>
+            <w:pPr>
+              <w:pStyle w:val="MyTable"/>
+            </w:pPr>
+            <w:r>
+              <w:t>Ngày dòng dữ liệu được cập nhật</w:t>
             </w:r>
           </w:p>
         </w:tc>
@@ -2029,23 +2350,23 @@
     <w:p/>
     <w:tbl>
       <w:tblPr>
-        <w:tblStyle w:val="TableGrid"/>
+        <w:tblStyle w:val="LiBang"/>
         <w:tblW w:w="9450" w:type="dxa"/>
         <w:tblInd w:w="-5" w:type="dxa"/>
         <w:tblLook w:val="04A0" w:firstRow="1" w:lastRow="0" w:firstColumn="1" w:lastColumn="0" w:noHBand="0" w:noVBand="1"/>
       </w:tblPr>
       <w:tblGrid>
-        <w:gridCol w:w="1613"/>
-        <w:gridCol w:w="1536"/>
-        <w:gridCol w:w="1460"/>
-        <w:gridCol w:w="1464"/>
-        <w:gridCol w:w="1508"/>
-        <w:gridCol w:w="1869"/>
+        <w:gridCol w:w="1600"/>
+        <w:gridCol w:w="1589"/>
+        <w:gridCol w:w="1454"/>
+        <w:gridCol w:w="1457"/>
+        <w:gridCol w:w="1498"/>
+        <w:gridCol w:w="1852"/>
       </w:tblGrid>
       <w:tr>
         <w:tc>
           <w:tcPr>
-            <w:tcW w:w="1630" w:type="dxa"/>
+            <w:tcW w:w="1613" w:type="dxa"/>
             <w:shd w:val="clear" w:color="auto" w:fill="D9D9D9" w:themeFill="background1" w:themeFillShade="D9"/>
           </w:tcPr>
           <w:p>
@@ -2059,7 +2380,7 @@
         </w:tc>
         <w:tc>
           <w:tcPr>
-            <w:tcW w:w="7820" w:type="dxa"/>
+            <w:tcW w:w="7837" w:type="dxa"/>
             <w:gridSpan w:val="5"/>
             <w:shd w:val="clear" w:color="auto" w:fill="D9D9D9" w:themeFill="background1" w:themeFillShade="D9"/>
           </w:tcPr>
@@ -2076,7 +2397,7 @@
       <w:tr>
         <w:tc>
           <w:tcPr>
-            <w:tcW w:w="1630" w:type="dxa"/>
+            <w:tcW w:w="1613" w:type="dxa"/>
             <w:shd w:val="clear" w:color="auto" w:fill="D9D9D9" w:themeFill="background1" w:themeFillShade="D9"/>
           </w:tcPr>
           <w:p>
@@ -2090,7 +2411,7 @@
         </w:tc>
         <w:tc>
           <w:tcPr>
-            <w:tcW w:w="7820" w:type="dxa"/>
+            <w:tcW w:w="7837" w:type="dxa"/>
             <w:gridSpan w:val="5"/>
             <w:shd w:val="clear" w:color="auto" w:fill="D9D9D9" w:themeFill="background1" w:themeFillShade="D9"/>
           </w:tcPr>
@@ -2116,7 +2437,7 @@
       <w:tr>
         <w:tc>
           <w:tcPr>
-            <w:tcW w:w="1630" w:type="dxa"/>
+            <w:tcW w:w="1613" w:type="dxa"/>
             <w:shd w:val="clear" w:color="auto" w:fill="D9D9D9" w:themeFill="background1" w:themeFillShade="D9"/>
           </w:tcPr>
           <w:p>
@@ -2130,7 +2451,7 @@
         </w:tc>
         <w:tc>
           <w:tcPr>
-            <w:tcW w:w="7820" w:type="dxa"/>
+            <w:tcW w:w="7837" w:type="dxa"/>
             <w:gridSpan w:val="5"/>
             <w:shd w:val="clear" w:color="auto" w:fill="D9D9D9" w:themeFill="background1" w:themeFillShade="D9"/>
           </w:tcPr>
@@ -2164,7 +2485,7 @@
       <w:tr>
         <w:tc>
           <w:tcPr>
-            <w:tcW w:w="1630" w:type="dxa"/>
+            <w:tcW w:w="1613" w:type="dxa"/>
             <w:shd w:val="clear" w:color="auto" w:fill="D9D9D9" w:themeFill="background1" w:themeFillShade="D9"/>
           </w:tcPr>
           <w:p>
@@ -2178,7 +2499,7 @@
         </w:tc>
         <w:tc>
           <w:tcPr>
-            <w:tcW w:w="1456" w:type="dxa"/>
+            <w:tcW w:w="1536" w:type="dxa"/>
             <w:shd w:val="clear" w:color="auto" w:fill="D9D9D9" w:themeFill="background1" w:themeFillShade="D9"/>
           </w:tcPr>
           <w:p>
@@ -2192,7 +2513,7 @@
         </w:tc>
         <w:tc>
           <w:tcPr>
-            <w:tcW w:w="1475" w:type="dxa"/>
+            <w:tcW w:w="1460" w:type="dxa"/>
             <w:shd w:val="clear" w:color="auto" w:fill="D9D9D9" w:themeFill="background1" w:themeFillShade="D9"/>
           </w:tcPr>
           <w:p>
@@ -2206,7 +2527,7 @@
         </w:tc>
         <w:tc>
           <w:tcPr>
-            <w:tcW w:w="1478" w:type="dxa"/>
+            <w:tcW w:w="1464" w:type="dxa"/>
             <w:shd w:val="clear" w:color="auto" w:fill="D9D9D9" w:themeFill="background1" w:themeFillShade="D9"/>
           </w:tcPr>
           <w:p>
@@ -2220,7 +2541,7 @@
         </w:tc>
         <w:tc>
           <w:tcPr>
-            <w:tcW w:w="1521" w:type="dxa"/>
+            <w:tcW w:w="1508" w:type="dxa"/>
             <w:shd w:val="clear" w:color="auto" w:fill="D9D9D9" w:themeFill="background1" w:themeFillShade="D9"/>
           </w:tcPr>
           <w:p>
@@ -2234,7 +2555,7 @@
         </w:tc>
         <w:tc>
           <w:tcPr>
-            <w:tcW w:w="1890" w:type="dxa"/>
+            <w:tcW w:w="1869" w:type="dxa"/>
             <w:shd w:val="clear" w:color="auto" w:fill="D9D9D9" w:themeFill="background1" w:themeFillShade="D9"/>
           </w:tcPr>
           <w:p>
@@ -2250,7 +2571,7 @@
       <w:tr>
         <w:tc>
           <w:tcPr>
-            <w:tcW w:w="1630" w:type="dxa"/>
+            <w:tcW w:w="1613" w:type="dxa"/>
           </w:tcPr>
           <w:p>
             <w:pPr>
@@ -2263,7 +2584,7 @@
         </w:tc>
         <w:tc>
           <w:tcPr>
-            <w:tcW w:w="1456" w:type="dxa"/>
+            <w:tcW w:w="1536" w:type="dxa"/>
           </w:tcPr>
           <w:p>
             <w:pPr>
@@ -2276,7 +2597,7 @@
         </w:tc>
         <w:tc>
           <w:tcPr>
-            <w:tcW w:w="1475" w:type="dxa"/>
+            <w:tcW w:w="1460" w:type="dxa"/>
           </w:tcPr>
           <w:p>
             <w:pPr>
@@ -2289,7 +2610,7 @@
         </w:tc>
         <w:tc>
           <w:tcPr>
-            <w:tcW w:w="1478" w:type="dxa"/>
+            <w:tcW w:w="1464" w:type="dxa"/>
           </w:tcPr>
           <w:p>
             <w:pPr>
@@ -2302,7 +2623,7 @@
         </w:tc>
         <w:tc>
           <w:tcPr>
-            <w:tcW w:w="1521" w:type="dxa"/>
+            <w:tcW w:w="1508" w:type="dxa"/>
           </w:tcPr>
           <w:p>
             <w:pPr>
@@ -2315,7 +2636,7 @@
         </w:tc>
         <w:tc>
           <w:tcPr>
-            <w:tcW w:w="1890" w:type="dxa"/>
+            <w:tcW w:w="1869" w:type="dxa"/>
           </w:tcPr>
           <w:p>
             <w:pPr>
@@ -2330,7 +2651,7 @@
       <w:tr>
         <w:tc>
           <w:tcPr>
-            <w:tcW w:w="1630" w:type="dxa"/>
+            <w:tcW w:w="1613" w:type="dxa"/>
           </w:tcPr>
           <w:p>
             <w:pPr>
@@ -2343,7 +2664,7 @@
         </w:tc>
         <w:tc>
           <w:tcPr>
-            <w:tcW w:w="1456" w:type="dxa"/>
+            <w:tcW w:w="1536" w:type="dxa"/>
           </w:tcPr>
           <w:p>
             <w:pPr>
@@ -2356,7 +2677,7 @@
         </w:tc>
         <w:tc>
           <w:tcPr>
-            <w:tcW w:w="1475" w:type="dxa"/>
+            <w:tcW w:w="1460" w:type="dxa"/>
           </w:tcPr>
           <w:p>
             <w:pPr>
@@ -2369,7 +2690,7 @@
         </w:tc>
         <w:tc>
           <w:tcPr>
-            <w:tcW w:w="1478" w:type="dxa"/>
+            <w:tcW w:w="1464" w:type="dxa"/>
           </w:tcPr>
           <w:p>
             <w:pPr>
@@ -2382,7 +2703,7 @@
         </w:tc>
         <w:tc>
           <w:tcPr>
-            <w:tcW w:w="1521" w:type="dxa"/>
+            <w:tcW w:w="1508" w:type="dxa"/>
           </w:tcPr>
           <w:p>
             <w:pPr>
@@ -2395,7 +2716,7 @@
         </w:tc>
         <w:tc>
           <w:tcPr>
-            <w:tcW w:w="1890" w:type="dxa"/>
+            <w:tcW w:w="1869" w:type="dxa"/>
           </w:tcPr>
           <w:p>
             <w:pPr>
@@ -2410,7 +2731,7 @@
       <w:tr>
         <w:tc>
           <w:tcPr>
-            <w:tcW w:w="1630" w:type="dxa"/>
+            <w:tcW w:w="1613" w:type="dxa"/>
           </w:tcPr>
           <w:p>
             <w:pPr>
@@ -2423,7 +2744,7 @@
         </w:tc>
         <w:tc>
           <w:tcPr>
-            <w:tcW w:w="1456" w:type="dxa"/>
+            <w:tcW w:w="1536" w:type="dxa"/>
           </w:tcPr>
           <w:p>
             <w:pPr>
@@ -2436,7 +2757,7 @@
         </w:tc>
         <w:tc>
           <w:tcPr>
-            <w:tcW w:w="1475" w:type="dxa"/>
+            <w:tcW w:w="1460" w:type="dxa"/>
           </w:tcPr>
           <w:p>
             <w:pPr>
@@ -2449,7 +2770,7 @@
         </w:tc>
         <w:tc>
           <w:tcPr>
-            <w:tcW w:w="1478" w:type="dxa"/>
+            <w:tcW w:w="1464" w:type="dxa"/>
           </w:tcPr>
           <w:p>
             <w:pPr>
@@ -2462,7 +2783,7 @@
         </w:tc>
         <w:tc>
           <w:tcPr>
-            <w:tcW w:w="1521" w:type="dxa"/>
+            <w:tcW w:w="1508" w:type="dxa"/>
           </w:tcPr>
           <w:p>
             <w:pPr>
@@ -2475,7 +2796,7 @@
         </w:tc>
         <w:tc>
           <w:tcPr>
-            <w:tcW w:w="1890" w:type="dxa"/>
+            <w:tcW w:w="1869" w:type="dxa"/>
           </w:tcPr>
           <w:p>
             <w:pPr>
@@ -2490,7 +2811,7 @@
       <w:tr>
         <w:tc>
           <w:tcPr>
-            <w:tcW w:w="1630" w:type="dxa"/>
+            <w:tcW w:w="1613" w:type="dxa"/>
           </w:tcPr>
           <w:p>
             <w:pPr>
@@ -2503,7 +2824,7 @@
         </w:tc>
         <w:tc>
           <w:tcPr>
-            <w:tcW w:w="1456" w:type="dxa"/>
+            <w:tcW w:w="1536" w:type="dxa"/>
           </w:tcPr>
           <w:p>
             <w:pPr>
@@ -2516,7 +2837,7 @@
         </w:tc>
         <w:tc>
           <w:tcPr>
-            <w:tcW w:w="1475" w:type="dxa"/>
+            <w:tcW w:w="1460" w:type="dxa"/>
           </w:tcPr>
           <w:p>
             <w:pPr>
@@ -2529,7 +2850,7 @@
         </w:tc>
         <w:tc>
           <w:tcPr>
-            <w:tcW w:w="1478" w:type="dxa"/>
+            <w:tcW w:w="1464" w:type="dxa"/>
           </w:tcPr>
           <w:p>
             <w:pPr>
@@ -2542,17 +2863,17 @@
         </w:tc>
         <w:tc>
           <w:tcPr>
-            <w:tcW w:w="1521" w:type="dxa"/>
-          </w:tcPr>
-          <w:p>
-            <w:pPr>
-              <w:pStyle w:val="MyTable"/>
-            </w:pPr>
-          </w:p>
-        </w:tc>
-        <w:tc>
-          <w:tcPr>
-            <w:tcW w:w="1890" w:type="dxa"/>
+            <w:tcW w:w="1508" w:type="dxa"/>
+          </w:tcPr>
+          <w:p>
+            <w:pPr>
+              <w:pStyle w:val="MyTable"/>
+            </w:pPr>
+          </w:p>
+        </w:tc>
+        <w:tc>
+          <w:tcPr>
+            <w:tcW w:w="1869" w:type="dxa"/>
           </w:tcPr>
           <w:p>
             <w:pPr>
@@ -2567,7 +2888,7 @@
       <w:tr>
         <w:tc>
           <w:tcPr>
-            <w:tcW w:w="1630" w:type="dxa"/>
+            <w:tcW w:w="1613" w:type="dxa"/>
           </w:tcPr>
           <w:p>
             <w:pPr>
@@ -2580,7 +2901,7 @@
         </w:tc>
         <w:tc>
           <w:tcPr>
-            <w:tcW w:w="1456" w:type="dxa"/>
+            <w:tcW w:w="1536" w:type="dxa"/>
           </w:tcPr>
           <w:p>
             <w:pPr>
@@ -2593,7 +2914,7 @@
         </w:tc>
         <w:tc>
           <w:tcPr>
-            <w:tcW w:w="1475" w:type="dxa"/>
+            <w:tcW w:w="1460" w:type="dxa"/>
           </w:tcPr>
           <w:p>
             <w:pPr>
@@ -2606,7 +2927,7 @@
         </w:tc>
         <w:tc>
           <w:tcPr>
-            <w:tcW w:w="1478" w:type="dxa"/>
+            <w:tcW w:w="1464" w:type="dxa"/>
           </w:tcPr>
           <w:p>
             <w:pPr>
@@ -2619,17 +2940,17 @@
         </w:tc>
         <w:tc>
           <w:tcPr>
-            <w:tcW w:w="1521" w:type="dxa"/>
-          </w:tcPr>
-          <w:p>
-            <w:pPr>
-              <w:pStyle w:val="MyTable"/>
-            </w:pPr>
-          </w:p>
-        </w:tc>
-        <w:tc>
-          <w:tcPr>
-            <w:tcW w:w="1890" w:type="dxa"/>
+            <w:tcW w:w="1508" w:type="dxa"/>
+          </w:tcPr>
+          <w:p>
+            <w:pPr>
+              <w:pStyle w:val="MyTable"/>
+            </w:pPr>
+          </w:p>
+        </w:tc>
+        <w:tc>
+          <w:tcPr>
+            <w:tcW w:w="1869" w:type="dxa"/>
           </w:tcPr>
           <w:p>
             <w:pPr>
@@ -2641,27 +2962,186 @@
           </w:p>
         </w:tc>
       </w:tr>
+      <w:tr>
+        <w:tc>
+          <w:tcPr>
+            <w:tcW w:w="1613" w:type="dxa"/>
+          </w:tcPr>
+          <w:p>
+            <w:pPr>
+              <w:pStyle w:val="MyTable"/>
+            </w:pPr>
+            <w:r>
+              <w:lastRenderedPageBreak/>
+              <w:t>6</w:t>
+            </w:r>
+          </w:p>
+        </w:tc>
+        <w:tc>
+          <w:tcPr>
+            <w:tcW w:w="1536" w:type="dxa"/>
+          </w:tcPr>
+          <w:p>
+            <w:pPr>
+              <w:pStyle w:val="MyTable"/>
+            </w:pPr>
+            <w:r>
+              <w:t>NgayTao</w:t>
+            </w:r>
+          </w:p>
+        </w:tc>
+        <w:tc>
+          <w:tcPr>
+            <w:tcW w:w="1460" w:type="dxa"/>
+          </w:tcPr>
+          <w:p>
+            <w:pPr>
+              <w:pStyle w:val="MyTable"/>
+            </w:pPr>
+            <w:r>
+              <w:t>datetime</w:t>
+            </w:r>
+          </w:p>
+        </w:tc>
+        <w:tc>
+          <w:tcPr>
+            <w:tcW w:w="1464" w:type="dxa"/>
+          </w:tcPr>
+          <w:p>
+            <w:pPr>
+              <w:pStyle w:val="MyTable"/>
+            </w:pPr>
+            <w:r>
+              <w:t>datetime</w:t>
+            </w:r>
+          </w:p>
+        </w:tc>
+        <w:tc>
+          <w:tcPr>
+            <w:tcW w:w="1508" w:type="dxa"/>
+          </w:tcPr>
+          <w:p>
+            <w:pPr>
+              <w:pStyle w:val="MyTable"/>
+            </w:pPr>
+          </w:p>
+        </w:tc>
+        <w:tc>
+          <w:tcPr>
+            <w:tcW w:w="1869" w:type="dxa"/>
+          </w:tcPr>
+          <w:p>
+            <w:pPr>
+              <w:pStyle w:val="MyTable"/>
+            </w:pPr>
+            <w:r>
+              <w:t>Ngày dòng dữ liệu được tạo</w:t>
+            </w:r>
+          </w:p>
+        </w:tc>
+      </w:tr>
+      <w:tr>
+        <w:tc>
+          <w:tcPr>
+            <w:tcW w:w="1613" w:type="dxa"/>
+          </w:tcPr>
+          <w:p>
+            <w:pPr>
+              <w:pStyle w:val="MyTable"/>
+            </w:pPr>
+            <w:r>
+              <w:t>7</w:t>
+            </w:r>
+          </w:p>
+        </w:tc>
+        <w:tc>
+          <w:tcPr>
+            <w:tcW w:w="1536" w:type="dxa"/>
+          </w:tcPr>
+          <w:p>
+            <w:pPr>
+              <w:pStyle w:val="MyTable"/>
+            </w:pPr>
+            <w:r>
+              <w:t>NgayCapNhat</w:t>
+            </w:r>
+          </w:p>
+        </w:tc>
+        <w:tc>
+          <w:tcPr>
+            <w:tcW w:w="1460" w:type="dxa"/>
+          </w:tcPr>
+          <w:p>
+            <w:pPr>
+              <w:pStyle w:val="MyTable"/>
+            </w:pPr>
+            <w:r>
+              <w:t>datetime</w:t>
+            </w:r>
+          </w:p>
+        </w:tc>
+        <w:tc>
+          <w:tcPr>
+            <w:tcW w:w="1464" w:type="dxa"/>
+          </w:tcPr>
+          <w:p>
+            <w:pPr>
+              <w:pStyle w:val="MyTable"/>
+            </w:pPr>
+            <w:r>
+              <w:t>datetime</w:t>
+            </w:r>
+          </w:p>
+        </w:tc>
+        <w:tc>
+          <w:tcPr>
+            <w:tcW w:w="1508" w:type="dxa"/>
+          </w:tcPr>
+          <w:p>
+            <w:pPr>
+              <w:pStyle w:val="MyTable"/>
+            </w:pPr>
+          </w:p>
+        </w:tc>
+        <w:tc>
+          <w:tcPr>
+            <w:tcW w:w="1869" w:type="dxa"/>
+          </w:tcPr>
+          <w:p>
+            <w:pPr>
+              <w:pStyle w:val="MyTable"/>
+            </w:pPr>
+            <w:r>
+              <w:t>Ngày dòng dữ liệu được cập nhật</w:t>
+            </w:r>
+          </w:p>
+        </w:tc>
+      </w:tr>
     </w:tbl>
-    <w:p/>
+    <w:p>
+      <w:r>
+        <w:t>]</w:t>
+      </w:r>
+    </w:p>
     <w:tbl>
       <w:tblPr>
-        <w:tblStyle w:val="TableGrid"/>
+        <w:tblStyle w:val="LiBang"/>
         <w:tblW w:w="9450" w:type="dxa"/>
         <w:tblInd w:w="-5" w:type="dxa"/>
         <w:tblLook w:val="04A0" w:firstRow="1" w:lastRow="0" w:firstColumn="1" w:lastColumn="0" w:noHBand="0" w:noVBand="1"/>
       </w:tblPr>
       <w:tblGrid>
-        <w:gridCol w:w="1613"/>
-        <w:gridCol w:w="1536"/>
-        <w:gridCol w:w="1464"/>
-        <w:gridCol w:w="1464"/>
-        <w:gridCol w:w="1507"/>
-        <w:gridCol w:w="1866"/>
+        <w:gridCol w:w="1599"/>
+        <w:gridCol w:w="1589"/>
+        <w:gridCol w:w="1458"/>
+        <w:gridCol w:w="1458"/>
+        <w:gridCol w:w="1497"/>
+        <w:gridCol w:w="1849"/>
       </w:tblGrid>
       <w:tr>
         <w:tc>
           <w:tcPr>
-            <w:tcW w:w="1630" w:type="dxa"/>
+            <w:tcW w:w="1613" w:type="dxa"/>
             <w:shd w:val="clear" w:color="auto" w:fill="D9D9D9" w:themeFill="background1" w:themeFillShade="D9"/>
           </w:tcPr>
           <w:p>
@@ -2675,7 +3155,7 @@
         </w:tc>
         <w:tc>
           <w:tcPr>
-            <w:tcW w:w="7820" w:type="dxa"/>
+            <w:tcW w:w="7837" w:type="dxa"/>
             <w:gridSpan w:val="5"/>
             <w:shd w:val="clear" w:color="auto" w:fill="D9D9D9" w:themeFill="background1" w:themeFillShade="D9"/>
           </w:tcPr>
@@ -2692,7 +3172,7 @@
       <w:tr>
         <w:tc>
           <w:tcPr>
-            <w:tcW w:w="1630" w:type="dxa"/>
+            <w:tcW w:w="1613" w:type="dxa"/>
             <w:shd w:val="clear" w:color="auto" w:fill="D9D9D9" w:themeFill="background1" w:themeFillShade="D9"/>
           </w:tcPr>
           <w:p>
@@ -2706,7 +3186,7 @@
         </w:tc>
         <w:tc>
           <w:tcPr>
-            <w:tcW w:w="7820" w:type="dxa"/>
+            <w:tcW w:w="7837" w:type="dxa"/>
             <w:gridSpan w:val="5"/>
             <w:shd w:val="clear" w:color="auto" w:fill="D9D9D9" w:themeFill="background1" w:themeFillShade="D9"/>
           </w:tcPr>
@@ -2732,7 +3212,7 @@
       <w:tr>
         <w:tc>
           <w:tcPr>
-            <w:tcW w:w="1630" w:type="dxa"/>
+            <w:tcW w:w="1613" w:type="dxa"/>
             <w:shd w:val="clear" w:color="auto" w:fill="D9D9D9" w:themeFill="background1" w:themeFillShade="D9"/>
           </w:tcPr>
           <w:p>
@@ -2746,7 +3226,7 @@
         </w:tc>
         <w:tc>
           <w:tcPr>
-            <w:tcW w:w="7820" w:type="dxa"/>
+            <w:tcW w:w="7837" w:type="dxa"/>
             <w:gridSpan w:val="5"/>
             <w:shd w:val="clear" w:color="auto" w:fill="D9D9D9" w:themeFill="background1" w:themeFillShade="D9"/>
           </w:tcPr>
@@ -2780,7 +3260,7 @@
       <w:tr>
         <w:tc>
           <w:tcPr>
-            <w:tcW w:w="1630" w:type="dxa"/>
+            <w:tcW w:w="1613" w:type="dxa"/>
             <w:shd w:val="clear" w:color="auto" w:fill="D9D9D9" w:themeFill="background1" w:themeFillShade="D9"/>
           </w:tcPr>
           <w:p>
@@ -2794,7 +3274,7 @@
         </w:tc>
         <w:tc>
           <w:tcPr>
-            <w:tcW w:w="1456" w:type="dxa"/>
+            <w:tcW w:w="1536" w:type="dxa"/>
             <w:shd w:val="clear" w:color="auto" w:fill="D9D9D9" w:themeFill="background1" w:themeFillShade="D9"/>
           </w:tcPr>
           <w:p>
@@ -2808,7 +3288,7 @@
         </w:tc>
         <w:tc>
           <w:tcPr>
-            <w:tcW w:w="1475" w:type="dxa"/>
+            <w:tcW w:w="1464" w:type="dxa"/>
             <w:shd w:val="clear" w:color="auto" w:fill="D9D9D9" w:themeFill="background1" w:themeFillShade="D9"/>
           </w:tcPr>
           <w:p>
@@ -2822,7 +3302,7 @@
         </w:tc>
         <w:tc>
           <w:tcPr>
-            <w:tcW w:w="1478" w:type="dxa"/>
+            <w:tcW w:w="1464" w:type="dxa"/>
             <w:shd w:val="clear" w:color="auto" w:fill="D9D9D9" w:themeFill="background1" w:themeFillShade="D9"/>
           </w:tcPr>
           <w:p>
@@ -2836,7 +3316,7 @@
         </w:tc>
         <w:tc>
           <w:tcPr>
-            <w:tcW w:w="1521" w:type="dxa"/>
+            <w:tcW w:w="1507" w:type="dxa"/>
             <w:shd w:val="clear" w:color="auto" w:fill="D9D9D9" w:themeFill="background1" w:themeFillShade="D9"/>
           </w:tcPr>
           <w:p>
@@ -2850,7 +3330,7 @@
         </w:tc>
         <w:tc>
           <w:tcPr>
-            <w:tcW w:w="1890" w:type="dxa"/>
+            <w:tcW w:w="1866" w:type="dxa"/>
             <w:shd w:val="clear" w:color="auto" w:fill="D9D9D9" w:themeFill="background1" w:themeFillShade="D9"/>
           </w:tcPr>
           <w:p>
@@ -2866,7 +3346,7 @@
       <w:tr>
         <w:tc>
           <w:tcPr>
-            <w:tcW w:w="1630" w:type="dxa"/>
+            <w:tcW w:w="1613" w:type="dxa"/>
           </w:tcPr>
           <w:p>
             <w:pPr>
@@ -2879,7 +3359,7 @@
         </w:tc>
         <w:tc>
           <w:tcPr>
-            <w:tcW w:w="1456" w:type="dxa"/>
+            <w:tcW w:w="1536" w:type="dxa"/>
           </w:tcPr>
           <w:p>
             <w:pPr>
@@ -2892,7 +3372,7 @@
         </w:tc>
         <w:tc>
           <w:tcPr>
-            <w:tcW w:w="1475" w:type="dxa"/>
+            <w:tcW w:w="1464" w:type="dxa"/>
           </w:tcPr>
           <w:p>
             <w:pPr>
@@ -2905,20 +3385,20 @@
         </w:tc>
         <w:tc>
           <w:tcPr>
-            <w:tcW w:w="1478" w:type="dxa"/>
-          </w:tcPr>
-          <w:p>
-            <w:pPr>
-              <w:pStyle w:val="MyTable"/>
-            </w:pPr>
-            <w:r>
-              <w:t>5</w:t>
-            </w:r>
-          </w:p>
-        </w:tc>
-        <w:tc>
-          <w:tcPr>
-            <w:tcW w:w="1521" w:type="dxa"/>
+            <w:tcW w:w="1464" w:type="dxa"/>
+          </w:tcPr>
+          <w:p>
+            <w:pPr>
+              <w:pStyle w:val="MyTable"/>
+            </w:pPr>
+            <w:r>
+              <w:t>6</w:t>
+            </w:r>
+          </w:p>
+        </w:tc>
+        <w:tc>
+          <w:tcPr>
+            <w:tcW w:w="1507" w:type="dxa"/>
           </w:tcPr>
           <w:p>
             <w:pPr>
@@ -2931,7 +3411,7 @@
         </w:tc>
         <w:tc>
           <w:tcPr>
-            <w:tcW w:w="1890" w:type="dxa"/>
+            <w:tcW w:w="1866" w:type="dxa"/>
           </w:tcPr>
           <w:p>
             <w:pPr>
@@ -2946,21 +3426,20 @@
       <w:tr>
         <w:tc>
           <w:tcPr>
-            <w:tcW w:w="1630" w:type="dxa"/>
-          </w:tcPr>
-          <w:p>
-            <w:pPr>
-              <w:pStyle w:val="MyTable"/>
-            </w:pPr>
-            <w:r>
-              <w:lastRenderedPageBreak/>
+            <w:tcW w:w="1613" w:type="dxa"/>
+          </w:tcPr>
+          <w:p>
+            <w:pPr>
+              <w:pStyle w:val="MyTable"/>
+            </w:pPr>
+            <w:r>
               <w:t>2</w:t>
             </w:r>
           </w:p>
         </w:tc>
         <w:tc>
           <w:tcPr>
-            <w:tcW w:w="1456" w:type="dxa"/>
+            <w:tcW w:w="1536" w:type="dxa"/>
           </w:tcPr>
           <w:p>
             <w:pPr>
@@ -2973,7 +3452,7 @@
         </w:tc>
         <w:tc>
           <w:tcPr>
-            <w:tcW w:w="1475" w:type="dxa"/>
+            <w:tcW w:w="1464" w:type="dxa"/>
           </w:tcPr>
           <w:p>
             <w:pPr>
@@ -2986,7 +3465,7 @@
         </w:tc>
         <w:tc>
           <w:tcPr>
-            <w:tcW w:w="1478" w:type="dxa"/>
+            <w:tcW w:w="1464" w:type="dxa"/>
           </w:tcPr>
           <w:p>
             <w:pPr>
@@ -2999,7 +3478,7 @@
         </w:tc>
         <w:tc>
           <w:tcPr>
-            <w:tcW w:w="1521" w:type="dxa"/>
+            <w:tcW w:w="1507" w:type="dxa"/>
           </w:tcPr>
           <w:p>
             <w:pPr>
@@ -3012,7 +3491,7 @@
         </w:tc>
         <w:tc>
           <w:tcPr>
-            <w:tcW w:w="1890" w:type="dxa"/>
+            <w:tcW w:w="1866" w:type="dxa"/>
           </w:tcPr>
           <w:p>
             <w:pPr>
@@ -3020,6 +3499,160 @@
             </w:pPr>
             <w:r>
               <w:t>Mã duy nhất giúp phân biệt giữa các phân công</w:t>
+            </w:r>
+          </w:p>
+        </w:tc>
+      </w:tr>
+      <w:tr>
+        <w:tc>
+          <w:tcPr>
+            <w:tcW w:w="1613" w:type="dxa"/>
+          </w:tcPr>
+          <w:p>
+            <w:pPr>
+              <w:pStyle w:val="MyTable"/>
+            </w:pPr>
+            <w:r>
+              <w:t>3</w:t>
+            </w:r>
+          </w:p>
+        </w:tc>
+        <w:tc>
+          <w:tcPr>
+            <w:tcW w:w="1536" w:type="dxa"/>
+          </w:tcPr>
+          <w:p>
+            <w:pPr>
+              <w:pStyle w:val="MyTable"/>
+            </w:pPr>
+            <w:r>
+              <w:t>NgayTao</w:t>
+            </w:r>
+          </w:p>
+        </w:tc>
+        <w:tc>
+          <w:tcPr>
+            <w:tcW w:w="1464" w:type="dxa"/>
+          </w:tcPr>
+          <w:p>
+            <w:pPr>
+              <w:pStyle w:val="MyTable"/>
+            </w:pPr>
+            <w:r>
+              <w:t>datetime</w:t>
+            </w:r>
+          </w:p>
+        </w:tc>
+        <w:tc>
+          <w:tcPr>
+            <w:tcW w:w="1464" w:type="dxa"/>
+          </w:tcPr>
+          <w:p>
+            <w:pPr>
+              <w:pStyle w:val="MyTable"/>
+            </w:pPr>
+            <w:r>
+              <w:t>datetime</w:t>
+            </w:r>
+          </w:p>
+        </w:tc>
+        <w:tc>
+          <w:tcPr>
+            <w:tcW w:w="1507" w:type="dxa"/>
+          </w:tcPr>
+          <w:p>
+            <w:pPr>
+              <w:pStyle w:val="MyTable"/>
+            </w:pPr>
+          </w:p>
+        </w:tc>
+        <w:tc>
+          <w:tcPr>
+            <w:tcW w:w="1866" w:type="dxa"/>
+          </w:tcPr>
+          <w:p>
+            <w:pPr>
+              <w:pStyle w:val="MyTable"/>
+            </w:pPr>
+            <w:r>
+              <w:t>Ngày dòng dữ liệu được tạo</w:t>
+            </w:r>
+          </w:p>
+        </w:tc>
+      </w:tr>
+      <w:tr>
+        <w:tc>
+          <w:tcPr>
+            <w:tcW w:w="1613" w:type="dxa"/>
+          </w:tcPr>
+          <w:p>
+            <w:pPr>
+              <w:pStyle w:val="MyTable"/>
+            </w:pPr>
+            <w:r>
+              <w:t>4</w:t>
+            </w:r>
+          </w:p>
+        </w:tc>
+        <w:tc>
+          <w:tcPr>
+            <w:tcW w:w="1536" w:type="dxa"/>
+          </w:tcPr>
+          <w:p>
+            <w:pPr>
+              <w:pStyle w:val="MyTable"/>
+            </w:pPr>
+            <w:r>
+              <w:t>NgayCapNhat</w:t>
+            </w:r>
+          </w:p>
+        </w:tc>
+        <w:tc>
+          <w:tcPr>
+            <w:tcW w:w="1464" w:type="dxa"/>
+          </w:tcPr>
+          <w:p>
+            <w:pPr>
+              <w:pStyle w:val="MyTable"/>
+            </w:pPr>
+            <w:r>
+              <w:t>datetime</w:t>
+            </w:r>
+          </w:p>
+        </w:tc>
+        <w:tc>
+          <w:tcPr>
+            <w:tcW w:w="1464" w:type="dxa"/>
+          </w:tcPr>
+          <w:p>
+            <w:pPr>
+              <w:pStyle w:val="MyTable"/>
+            </w:pPr>
+            <w:r>
+              <w:t>datetime</w:t>
+            </w:r>
+          </w:p>
+        </w:tc>
+        <w:tc>
+          <w:tcPr>
+            <w:tcW w:w="1507" w:type="dxa"/>
+          </w:tcPr>
+          <w:p>
+            <w:pPr>
+              <w:pStyle w:val="MyTable"/>
+            </w:pPr>
+          </w:p>
+        </w:tc>
+        <w:tc>
+          <w:tcPr>
+            <w:tcW w:w="1866" w:type="dxa"/>
+          </w:tcPr>
+          <w:p>
+            <w:pPr>
+              <w:pStyle w:val="MyTable"/>
+            </w:pPr>
+            <w:r>
+              <w:t>Ngày dòng dữ liệu được cập nhật</w:t>
             </w:r>
           </w:p>
         </w:tc>
@@ -3028,18 +3661,18 @@
     <w:p/>
     <w:tbl>
       <w:tblPr>
-        <w:tblStyle w:val="TableGrid"/>
+        <w:tblStyle w:val="LiBang"/>
         <w:tblW w:w="9450" w:type="dxa"/>
         <w:tblInd w:w="-5" w:type="dxa"/>
         <w:tblLook w:val="04A0" w:firstRow="1" w:lastRow="0" w:firstColumn="1" w:lastColumn="0" w:noHBand="0" w:noVBand="1"/>
       </w:tblPr>
       <w:tblGrid>
-        <w:gridCol w:w="1630"/>
-        <w:gridCol w:w="1456"/>
-        <w:gridCol w:w="1475"/>
-        <w:gridCol w:w="1478"/>
-        <w:gridCol w:w="1521"/>
-        <w:gridCol w:w="1890"/>
+        <w:gridCol w:w="1598"/>
+        <w:gridCol w:w="1589"/>
+        <w:gridCol w:w="1459"/>
+        <w:gridCol w:w="1462"/>
+        <w:gridCol w:w="1495"/>
+        <w:gridCol w:w="1847"/>
       </w:tblGrid>
       <w:tr>
         <w:tc>
@@ -3321,7 +3954,11 @@
               <w:pStyle w:val="MyTable"/>
             </w:pPr>
             <w:r>
-              <w:t>Mã duy nhất giúp phân biệt giữa các loại nhân viên</w:t>
+              <w:t xml:space="preserve">Mã duy nhất giúp phân biệt </w:t>
+            </w:r>
+            <w:r>
+              <w:lastRenderedPageBreak/>
+              <w:t>giữa các loại nhân viên</w:t>
             </w:r>
           </w:p>
         </w:tc>
@@ -3336,6 +3973,7 @@
               <w:pStyle w:val="MyTable"/>
             </w:pPr>
             <w:r>
+              <w:lastRenderedPageBreak/>
               <w:t>2</w:t>
             </w:r>
           </w:p>
@@ -3399,6 +4037,160 @@
             </w:pPr>
             <w:r>
               <w:t>Tên loại nhân viên</w:t>
+            </w:r>
+          </w:p>
+        </w:tc>
+      </w:tr>
+      <w:tr>
+        <w:tc>
+          <w:tcPr>
+            <w:tcW w:w="1630" w:type="dxa"/>
+          </w:tcPr>
+          <w:p>
+            <w:pPr>
+              <w:pStyle w:val="MyTable"/>
+            </w:pPr>
+            <w:r>
+              <w:t>3</w:t>
+            </w:r>
+          </w:p>
+        </w:tc>
+        <w:tc>
+          <w:tcPr>
+            <w:tcW w:w="1456" w:type="dxa"/>
+          </w:tcPr>
+          <w:p>
+            <w:pPr>
+              <w:pStyle w:val="MyTable"/>
+            </w:pPr>
+            <w:r>
+              <w:t>NgayTao</w:t>
+            </w:r>
+          </w:p>
+        </w:tc>
+        <w:tc>
+          <w:tcPr>
+            <w:tcW w:w="1475" w:type="dxa"/>
+          </w:tcPr>
+          <w:p>
+            <w:pPr>
+              <w:pStyle w:val="MyTable"/>
+            </w:pPr>
+            <w:r>
+              <w:t>datetime</w:t>
+            </w:r>
+          </w:p>
+        </w:tc>
+        <w:tc>
+          <w:tcPr>
+            <w:tcW w:w="1478" w:type="dxa"/>
+          </w:tcPr>
+          <w:p>
+            <w:pPr>
+              <w:pStyle w:val="MyTable"/>
+            </w:pPr>
+            <w:r>
+              <w:t>datetime</w:t>
+            </w:r>
+          </w:p>
+        </w:tc>
+        <w:tc>
+          <w:tcPr>
+            <w:tcW w:w="1521" w:type="dxa"/>
+          </w:tcPr>
+          <w:p>
+            <w:pPr>
+              <w:pStyle w:val="MyTable"/>
+            </w:pPr>
+          </w:p>
+        </w:tc>
+        <w:tc>
+          <w:tcPr>
+            <w:tcW w:w="1890" w:type="dxa"/>
+          </w:tcPr>
+          <w:p>
+            <w:pPr>
+              <w:pStyle w:val="MyTable"/>
+            </w:pPr>
+            <w:r>
+              <w:t>Ngày dòng dữ liệu được tạo</w:t>
+            </w:r>
+          </w:p>
+        </w:tc>
+      </w:tr>
+      <w:tr>
+        <w:tc>
+          <w:tcPr>
+            <w:tcW w:w="1630" w:type="dxa"/>
+          </w:tcPr>
+          <w:p>
+            <w:pPr>
+              <w:pStyle w:val="MyTable"/>
+            </w:pPr>
+            <w:r>
+              <w:t>4</w:t>
+            </w:r>
+          </w:p>
+        </w:tc>
+        <w:tc>
+          <w:tcPr>
+            <w:tcW w:w="1456" w:type="dxa"/>
+          </w:tcPr>
+          <w:p>
+            <w:pPr>
+              <w:pStyle w:val="MyTable"/>
+            </w:pPr>
+            <w:r>
+              <w:t>NgayCapNhat</w:t>
+            </w:r>
+          </w:p>
+        </w:tc>
+        <w:tc>
+          <w:tcPr>
+            <w:tcW w:w="1475" w:type="dxa"/>
+          </w:tcPr>
+          <w:p>
+            <w:pPr>
+              <w:pStyle w:val="MyTable"/>
+            </w:pPr>
+            <w:r>
+              <w:t>datetime</w:t>
+            </w:r>
+          </w:p>
+        </w:tc>
+        <w:tc>
+          <w:tcPr>
+            <w:tcW w:w="1478" w:type="dxa"/>
+          </w:tcPr>
+          <w:p>
+            <w:pPr>
+              <w:pStyle w:val="MyTable"/>
+            </w:pPr>
+            <w:r>
+              <w:t>datetime</w:t>
+            </w:r>
+          </w:p>
+        </w:tc>
+        <w:tc>
+          <w:tcPr>
+            <w:tcW w:w="1521" w:type="dxa"/>
+          </w:tcPr>
+          <w:p>
+            <w:pPr>
+              <w:pStyle w:val="MyTable"/>
+            </w:pPr>
+          </w:p>
+        </w:tc>
+        <w:tc>
+          <w:tcPr>
+            <w:tcW w:w="1890" w:type="dxa"/>
+          </w:tcPr>
+          <w:p>
+            <w:pPr>
+              <w:pStyle w:val="MyTable"/>
+            </w:pPr>
+            <w:r>
+              <w:t>Ngày dòng dữ liệu được cập nhật</w:t>
             </w:r>
           </w:p>
         </w:tc>
@@ -3411,18 +4203,18 @@
     </w:p>
     <w:tbl>
       <w:tblPr>
-        <w:tblStyle w:val="TableGrid"/>
+        <w:tblStyle w:val="LiBang"/>
         <w:tblW w:w="9450" w:type="dxa"/>
         <w:tblInd w:w="-5" w:type="dxa"/>
         <w:tblLook w:val="04A0" w:firstRow="1" w:lastRow="0" w:firstColumn="1" w:lastColumn="0" w:noHBand="0" w:noVBand="1"/>
       </w:tblPr>
       <w:tblGrid>
-        <w:gridCol w:w="1630"/>
-        <w:gridCol w:w="1456"/>
-        <w:gridCol w:w="1475"/>
-        <w:gridCol w:w="1478"/>
-        <w:gridCol w:w="1521"/>
-        <w:gridCol w:w="1890"/>
+        <w:gridCol w:w="1599"/>
+        <w:gridCol w:w="1589"/>
+        <w:gridCol w:w="1459"/>
+        <w:gridCol w:w="1462"/>
+        <w:gridCol w:w="1495"/>
+        <w:gridCol w:w="1846"/>
       </w:tblGrid>
       <w:tr>
         <w:tc>
@@ -3434,6 +4226,9 @@
             <w:pPr>
               <w:pStyle w:val="MyTable"/>
             </w:pPr>
+            <w:r>
+              <w:t>ws</w:t>
+            </w:r>
             <w:r>
               <w:t>Mã số</w:t>
             </w:r>
@@ -3873,7 +4668,6 @@
               <w:pStyle w:val="MyTable"/>
             </w:pPr>
             <w:r>
-              <w:lastRenderedPageBreak/>
               <w:t>4</w:t>
             </w:r>
           </w:p>
@@ -3937,6 +4731,163 @@
             </w:pPr>
             <w:r>
               <w:t xml:space="preserve">Ngày trong tuần thực hiện ca làm </w:t>
+            </w:r>
+          </w:p>
+        </w:tc>
+      </w:tr>
+      <w:tr>
+        <w:tc>
+          <w:tcPr>
+            <w:tcW w:w="1630" w:type="dxa"/>
+          </w:tcPr>
+          <w:p>
+            <w:pPr>
+              <w:pStyle w:val="MyTable"/>
+              <w:tabs>
+                <w:tab w:val="left" w:pos="1080"/>
+              </w:tabs>
+            </w:pPr>
+            <w:r>
+              <w:t>5</w:t>
+            </w:r>
+          </w:p>
+        </w:tc>
+        <w:tc>
+          <w:tcPr>
+            <w:tcW w:w="1456" w:type="dxa"/>
+          </w:tcPr>
+          <w:p>
+            <w:pPr>
+              <w:pStyle w:val="MyTable"/>
+            </w:pPr>
+            <w:r>
+              <w:t>NgayTao</w:t>
+            </w:r>
+          </w:p>
+        </w:tc>
+        <w:tc>
+          <w:tcPr>
+            <w:tcW w:w="1475" w:type="dxa"/>
+          </w:tcPr>
+          <w:p>
+            <w:pPr>
+              <w:pStyle w:val="MyTable"/>
+            </w:pPr>
+            <w:r>
+              <w:t>datetime</w:t>
+            </w:r>
+          </w:p>
+        </w:tc>
+        <w:tc>
+          <w:tcPr>
+            <w:tcW w:w="1478" w:type="dxa"/>
+          </w:tcPr>
+          <w:p>
+            <w:pPr>
+              <w:pStyle w:val="MyTable"/>
+            </w:pPr>
+            <w:r>
+              <w:t>datetime</w:t>
+            </w:r>
+          </w:p>
+        </w:tc>
+        <w:tc>
+          <w:tcPr>
+            <w:tcW w:w="1521" w:type="dxa"/>
+          </w:tcPr>
+          <w:p>
+            <w:pPr>
+              <w:pStyle w:val="MyTable"/>
+            </w:pPr>
+          </w:p>
+        </w:tc>
+        <w:tc>
+          <w:tcPr>
+            <w:tcW w:w="1890" w:type="dxa"/>
+          </w:tcPr>
+          <w:p>
+            <w:pPr>
+              <w:pStyle w:val="MyTable"/>
+            </w:pPr>
+            <w:r>
+              <w:t>Ngày dòng dữ liệu được tạo</w:t>
+            </w:r>
+          </w:p>
+        </w:tc>
+      </w:tr>
+      <w:tr>
+        <w:tc>
+          <w:tcPr>
+            <w:tcW w:w="1630" w:type="dxa"/>
+          </w:tcPr>
+          <w:p>
+            <w:pPr>
+              <w:pStyle w:val="MyTable"/>
+            </w:pPr>
+            <w:r>
+              <w:t>6</w:t>
+            </w:r>
+          </w:p>
+        </w:tc>
+        <w:tc>
+          <w:tcPr>
+            <w:tcW w:w="1456" w:type="dxa"/>
+          </w:tcPr>
+          <w:p>
+            <w:pPr>
+              <w:pStyle w:val="MyTable"/>
+            </w:pPr>
+            <w:r>
+              <w:t>NgayCapNhat</w:t>
+            </w:r>
+          </w:p>
+        </w:tc>
+        <w:tc>
+          <w:tcPr>
+            <w:tcW w:w="1475" w:type="dxa"/>
+          </w:tcPr>
+          <w:p>
+            <w:pPr>
+              <w:pStyle w:val="MyTable"/>
+            </w:pPr>
+            <w:r>
+              <w:t>datetime</w:t>
+            </w:r>
+          </w:p>
+        </w:tc>
+        <w:tc>
+          <w:tcPr>
+            <w:tcW w:w="1478" w:type="dxa"/>
+          </w:tcPr>
+          <w:p>
+            <w:pPr>
+              <w:pStyle w:val="MyTable"/>
+            </w:pPr>
+            <w:r>
+              <w:t>datetime</w:t>
+            </w:r>
+          </w:p>
+        </w:tc>
+        <w:tc>
+          <w:tcPr>
+            <w:tcW w:w="1521" w:type="dxa"/>
+          </w:tcPr>
+          <w:p>
+            <w:pPr>
+              <w:pStyle w:val="MyTable"/>
+            </w:pPr>
+          </w:p>
+        </w:tc>
+        <w:tc>
+          <w:tcPr>
+            <w:tcW w:w="1890" w:type="dxa"/>
+          </w:tcPr>
+          <w:p>
+            <w:pPr>
+              <w:pStyle w:val="MyTable"/>
+            </w:pPr>
+            <w:r>
+              <w:t>Ngày dòng dữ liệu được cập nhật</w:t>
             </w:r>
           </w:p>
         </w:tc>
@@ -3949,18 +4900,18 @@
     </w:p>
     <w:tbl>
       <w:tblPr>
-        <w:tblStyle w:val="TableGrid"/>
+        <w:tblStyle w:val="LiBang"/>
         <w:tblW w:w="9450" w:type="dxa"/>
         <w:tblInd w:w="-5" w:type="dxa"/>
         <w:tblLook w:val="04A0" w:firstRow="1" w:lastRow="0" w:firstColumn="1" w:lastColumn="0" w:noHBand="0" w:noVBand="1"/>
       </w:tblPr>
       <w:tblGrid>
-        <w:gridCol w:w="1630"/>
-        <w:gridCol w:w="1456"/>
-        <w:gridCol w:w="1475"/>
-        <w:gridCol w:w="1478"/>
-        <w:gridCol w:w="1521"/>
-        <w:gridCol w:w="1890"/>
+        <w:gridCol w:w="1598"/>
+        <w:gridCol w:w="1589"/>
+        <w:gridCol w:w="1459"/>
+        <w:gridCol w:w="1462"/>
+        <w:gridCol w:w="1495"/>
+        <w:gridCol w:w="1847"/>
       </w:tblGrid>
       <w:tr>
         <w:tc>
@@ -4004,6 +4955,7 @@
               <w:pStyle w:val="MyTable"/>
             </w:pPr>
             <w:r>
+              <w:lastRenderedPageBreak/>
               <w:t>Tham chiếu</w:t>
             </w:r>
           </w:p>
@@ -4296,7 +5248,7 @@
               <w:pStyle w:val="MyTable"/>
             </w:pPr>
             <w:r>
-              <w:t>5</w:t>
+              <w:t>6</w:t>
             </w:r>
           </w:p>
         </w:tc>
@@ -4323,6 +5275,160 @@
             </w:pPr>
             <w:r>
               <w:t>Mã duy nhất giúp phân biệt giữa các nhân viên</w:t>
+            </w:r>
+          </w:p>
+        </w:tc>
+      </w:tr>
+      <w:tr>
+        <w:tc>
+          <w:tcPr>
+            <w:tcW w:w="1630" w:type="dxa"/>
+          </w:tcPr>
+          <w:p>
+            <w:pPr>
+              <w:pStyle w:val="MyTable"/>
+            </w:pPr>
+            <w:r>
+              <w:t>3</w:t>
+            </w:r>
+          </w:p>
+        </w:tc>
+        <w:tc>
+          <w:tcPr>
+            <w:tcW w:w="1456" w:type="dxa"/>
+          </w:tcPr>
+          <w:p>
+            <w:pPr>
+              <w:pStyle w:val="MyTable"/>
+            </w:pPr>
+            <w:r>
+              <w:t>NgayTao</w:t>
+            </w:r>
+          </w:p>
+        </w:tc>
+        <w:tc>
+          <w:tcPr>
+            <w:tcW w:w="1475" w:type="dxa"/>
+          </w:tcPr>
+          <w:p>
+            <w:pPr>
+              <w:pStyle w:val="MyTable"/>
+            </w:pPr>
+            <w:r>
+              <w:t>datetime</w:t>
+            </w:r>
+          </w:p>
+        </w:tc>
+        <w:tc>
+          <w:tcPr>
+            <w:tcW w:w="1478" w:type="dxa"/>
+          </w:tcPr>
+          <w:p>
+            <w:pPr>
+              <w:pStyle w:val="MyTable"/>
+            </w:pPr>
+            <w:r>
+              <w:t>datetime</w:t>
+            </w:r>
+          </w:p>
+        </w:tc>
+        <w:tc>
+          <w:tcPr>
+            <w:tcW w:w="1521" w:type="dxa"/>
+          </w:tcPr>
+          <w:p>
+            <w:pPr>
+              <w:pStyle w:val="MyTable"/>
+            </w:pPr>
+          </w:p>
+        </w:tc>
+        <w:tc>
+          <w:tcPr>
+            <w:tcW w:w="1890" w:type="dxa"/>
+          </w:tcPr>
+          <w:p>
+            <w:pPr>
+              <w:pStyle w:val="MyTable"/>
+            </w:pPr>
+            <w:r>
+              <w:t>Ngày dòng dữ liệu được tạo</w:t>
+            </w:r>
+          </w:p>
+        </w:tc>
+      </w:tr>
+      <w:tr>
+        <w:tc>
+          <w:tcPr>
+            <w:tcW w:w="1630" w:type="dxa"/>
+          </w:tcPr>
+          <w:p>
+            <w:pPr>
+              <w:pStyle w:val="MyTable"/>
+            </w:pPr>
+            <w:r>
+              <w:t>4</w:t>
+            </w:r>
+          </w:p>
+        </w:tc>
+        <w:tc>
+          <w:tcPr>
+            <w:tcW w:w="1456" w:type="dxa"/>
+          </w:tcPr>
+          <w:p>
+            <w:pPr>
+              <w:pStyle w:val="MyTable"/>
+            </w:pPr>
+            <w:r>
+              <w:t>NgayCapNhat</w:t>
+            </w:r>
+          </w:p>
+        </w:tc>
+        <w:tc>
+          <w:tcPr>
+            <w:tcW w:w="1475" w:type="dxa"/>
+          </w:tcPr>
+          <w:p>
+            <w:pPr>
+              <w:pStyle w:val="MyTable"/>
+            </w:pPr>
+            <w:r>
+              <w:t>datetime</w:t>
+            </w:r>
+          </w:p>
+        </w:tc>
+        <w:tc>
+          <w:tcPr>
+            <w:tcW w:w="1478" w:type="dxa"/>
+          </w:tcPr>
+          <w:p>
+            <w:pPr>
+              <w:pStyle w:val="MyTable"/>
+            </w:pPr>
+            <w:r>
+              <w:t>datetime</w:t>
+            </w:r>
+          </w:p>
+        </w:tc>
+        <w:tc>
+          <w:tcPr>
+            <w:tcW w:w="1521" w:type="dxa"/>
+          </w:tcPr>
+          <w:p>
+            <w:pPr>
+              <w:pStyle w:val="MyTable"/>
+            </w:pPr>
+          </w:p>
+        </w:tc>
+        <w:tc>
+          <w:tcPr>
+            <w:tcW w:w="1890" w:type="dxa"/>
+          </w:tcPr>
+          <w:p>
+            <w:pPr>
+              <w:pStyle w:val="MyTable"/>
+            </w:pPr>
+            <w:r>
+              <w:t>Ngày dòng dữ liệu được cập nhật</w:t>
             </w:r>
           </w:p>
         </w:tc>
@@ -4345,7 +5451,7 @@
 </file>
 
 <file path=word/endnotes.xml><?xml version="1.0" encoding="utf-8"?>
-<w:endnotes xmlns:wpc="http://schemas.microsoft.com/office/word/2010/wordprocessingCanvas" xmlns:cx="http://schemas.microsoft.com/office/drawing/2014/chartex" xmlns:cx1="http://schemas.microsoft.com/office/drawing/2015/9/8/chartex" xmlns:cx2="http://schemas.microsoft.com/office/drawing/2015/10/21/chartex" xmlns:mc="http://schemas.openxmlformats.org/markup-compatibility/2006" xmlns:o="urn:schemas-microsoft-com:office:office" xmlns:r="http://schemas.openxmlformats.org/officeDocument/2006/relationships" xmlns:m="http://schemas.openxmlformats.org/officeDocument/2006/math" xmlns:v="urn:schemas-microsoft-com:vml" xmlns:wp14="http://schemas.microsoft.com/office/word/2010/wordprocessingDrawing" xmlns:wp="http://schemas.openxmlformats.org/drawingml/2006/wordprocessingDrawing" xmlns:w10="urn:schemas-microsoft-com:office:word" xmlns:w="http://schemas.openxmlformats.org/wordprocessingml/2006/main" xmlns:w14="http://schemas.microsoft.com/office/word/2010/wordml" xmlns:w15="http://schemas.microsoft.com/office/word/2012/wordml" xmlns:w16se="http://schemas.microsoft.com/office/word/2015/wordml/symex" xmlns:wpg="http://schemas.microsoft.com/office/word/2010/wordprocessingGroup" xmlns:wpi="http://schemas.microsoft.com/office/word/2010/wordprocessingInk" xmlns:wne="http://schemas.microsoft.com/office/word/2006/wordml" xmlns:wps="http://schemas.microsoft.com/office/word/2010/wordprocessingShape" mc:Ignorable="w14 w15 w16se wp14">
+<w:endnotes xmlns:wpc="http://schemas.microsoft.com/office/word/2010/wordprocessingCanvas" xmlns:cx="http://schemas.microsoft.com/office/drawing/2014/chartex" xmlns:cx1="http://schemas.microsoft.com/office/drawing/2015/9/8/chartex" xmlns:cx2="http://schemas.microsoft.com/office/drawing/2015/10/21/chartex" xmlns:cx3="http://schemas.microsoft.com/office/drawing/2016/5/9/chartex" xmlns:cx4="http://schemas.microsoft.com/office/drawing/2016/5/10/chartex" xmlns:cx5="http://schemas.microsoft.com/office/drawing/2016/5/11/chartex" xmlns:cx6="http://schemas.microsoft.com/office/drawing/2016/5/12/chartex" xmlns:cx7="http://schemas.microsoft.com/office/drawing/2016/5/13/chartex" xmlns:cx8="http://schemas.microsoft.com/office/drawing/2016/5/14/chartex" xmlns:mc="http://schemas.openxmlformats.org/markup-compatibility/2006" xmlns:aink="http://schemas.microsoft.com/office/drawing/2016/ink" xmlns:am3d="http://schemas.microsoft.com/office/drawing/2017/model3d" xmlns:o="urn:schemas-microsoft-com:office:office" xmlns:r="http://schemas.openxmlformats.org/officeDocument/2006/relationships" xmlns:m="http://schemas.openxmlformats.org/officeDocument/2006/math" xmlns:v="urn:schemas-microsoft-com:vml" xmlns:wp14="http://schemas.microsoft.com/office/word/2010/wordprocessingDrawing" xmlns:wp="http://schemas.openxmlformats.org/drawingml/2006/wordprocessingDrawing" xmlns:w10="urn:schemas-microsoft-com:office:word" xmlns:w="http://schemas.openxmlformats.org/wordprocessingml/2006/main" xmlns:w14="http://schemas.microsoft.com/office/word/2010/wordml" xmlns:w15="http://schemas.microsoft.com/office/word/2012/wordml" xmlns:w16cid="http://schemas.microsoft.com/office/word/2016/wordml/cid" xmlns:w16se="http://schemas.microsoft.com/office/word/2015/wordml/symex" xmlns:wpg="http://schemas.microsoft.com/office/word/2010/wordprocessingGroup" xmlns:wpi="http://schemas.microsoft.com/office/word/2010/wordprocessingInk" xmlns:wne="http://schemas.microsoft.com/office/word/2006/wordml" xmlns:wps="http://schemas.microsoft.com/office/word/2010/wordprocessingShape" mc:Ignorable="w14 w15 w16se w16cid wp14">
   <w:endnote w:type="separator" w:id="-1">
     <w:p>
       <w:pPr>
@@ -4370,7 +5476,7 @@
 </file>
 
 <file path=word/footnotes.xml><?xml version="1.0" encoding="utf-8"?>
-<w:footnotes xmlns:wpc="http://schemas.microsoft.com/office/word/2010/wordprocessingCanvas" xmlns:cx="http://schemas.microsoft.com/office/drawing/2014/chartex" xmlns:cx1="http://schemas.microsoft.com/office/drawing/2015/9/8/chartex" xmlns:cx2="http://schemas.microsoft.com/office/drawing/2015/10/21/chartex" xmlns:mc="http://schemas.openxmlformats.org/markup-compatibility/2006" xmlns:o="urn:schemas-microsoft-com:office:office" xmlns:r="http://schemas.openxmlformats.org/officeDocument/2006/relationships" xmlns:m="http://schemas.openxmlformats.org/officeDocument/2006/math" xmlns:v="urn:schemas-microsoft-com:vml" xmlns:wp14="http://schemas.microsoft.com/office/word/2010/wordprocessingDrawing" xmlns:wp="http://schemas.openxmlformats.org/drawingml/2006/wordprocessingDrawing" xmlns:w10="urn:schemas-microsoft-com:office:word" xmlns:w="http://schemas.openxmlformats.org/wordprocessingml/2006/main" xmlns:w14="http://schemas.microsoft.com/office/word/2010/wordml" xmlns:w15="http://schemas.microsoft.com/office/word/2012/wordml" xmlns:w16se="http://schemas.microsoft.com/office/word/2015/wordml/symex" xmlns:wpg="http://schemas.microsoft.com/office/word/2010/wordprocessingGroup" xmlns:wpi="http://schemas.microsoft.com/office/word/2010/wordprocessingInk" xmlns:wne="http://schemas.microsoft.com/office/word/2006/wordml" xmlns:wps="http://schemas.microsoft.com/office/word/2010/wordprocessingShape" mc:Ignorable="w14 w15 w16se wp14">
+<w:footnotes xmlns:wpc="http://schemas.microsoft.com/office/word/2010/wordprocessingCanvas" xmlns:cx="http://schemas.microsoft.com/office/drawing/2014/chartex" xmlns:cx1="http://schemas.microsoft.com/office/drawing/2015/9/8/chartex" xmlns:cx2="http://schemas.microsoft.com/office/drawing/2015/10/21/chartex" xmlns:cx3="http://schemas.microsoft.com/office/drawing/2016/5/9/chartex" xmlns:cx4="http://schemas.microsoft.com/office/drawing/2016/5/10/chartex" xmlns:cx5="http://schemas.microsoft.com/office/drawing/2016/5/11/chartex" xmlns:cx6="http://schemas.microsoft.com/office/drawing/2016/5/12/chartex" xmlns:cx7="http://schemas.microsoft.com/office/drawing/2016/5/13/chartex" xmlns:cx8="http://schemas.microsoft.com/office/drawing/2016/5/14/chartex" xmlns:mc="http://schemas.openxmlformats.org/markup-compatibility/2006" xmlns:aink="http://schemas.microsoft.com/office/drawing/2016/ink" xmlns:am3d="http://schemas.microsoft.com/office/drawing/2017/model3d" xmlns:o="urn:schemas-microsoft-com:office:office" xmlns:r="http://schemas.openxmlformats.org/officeDocument/2006/relationships" xmlns:m="http://schemas.openxmlformats.org/officeDocument/2006/math" xmlns:v="urn:schemas-microsoft-com:vml" xmlns:wp14="http://schemas.microsoft.com/office/word/2010/wordprocessingDrawing" xmlns:wp="http://schemas.openxmlformats.org/drawingml/2006/wordprocessingDrawing" xmlns:w10="urn:schemas-microsoft-com:office:word" xmlns:w="http://schemas.openxmlformats.org/wordprocessingml/2006/main" xmlns:w14="http://schemas.microsoft.com/office/word/2010/wordml" xmlns:w15="http://schemas.microsoft.com/office/word/2012/wordml" xmlns:w16cid="http://schemas.microsoft.com/office/word/2016/wordml/cid" xmlns:w16se="http://schemas.microsoft.com/office/word/2015/wordml/symex" xmlns:wpg="http://schemas.microsoft.com/office/word/2010/wordprocessingGroup" xmlns:wpi="http://schemas.microsoft.com/office/word/2010/wordprocessingInk" xmlns:wne="http://schemas.microsoft.com/office/word/2006/wordml" xmlns:wps="http://schemas.microsoft.com/office/word/2010/wordprocessingShape" mc:Ignorable="w14 w15 w16se w16cid wp14">
   <w:footnote w:type="separator" w:id="-1">
     <w:p>
       <w:pPr>
@@ -4395,7 +5501,7 @@
 </file>
 
 <file path=word/styles.xml><?xml version="1.0" encoding="utf-8"?>
-<w:styles xmlns:mc="http://schemas.openxmlformats.org/markup-compatibility/2006" xmlns:r="http://schemas.openxmlformats.org/officeDocument/2006/relationships" xmlns:w="http://schemas.openxmlformats.org/wordprocessingml/2006/main" xmlns:w14="http://schemas.microsoft.com/office/word/2010/wordml" xmlns:w15="http://schemas.microsoft.com/office/word/2012/wordml" xmlns:w16se="http://schemas.microsoft.com/office/word/2015/wordml/symex" mc:Ignorable="w14 w15 w16se">
+<w:styles xmlns:mc="http://schemas.openxmlformats.org/markup-compatibility/2006" xmlns:r="http://schemas.openxmlformats.org/officeDocument/2006/relationships" xmlns:w="http://schemas.openxmlformats.org/wordprocessingml/2006/main" xmlns:w14="http://schemas.microsoft.com/office/word/2010/wordml" xmlns:w15="http://schemas.microsoft.com/office/word/2012/wordml" xmlns:w16cid="http://schemas.microsoft.com/office/word/2016/wordml/cid" xmlns:w16se="http://schemas.microsoft.com/office/word/2015/wordml/symex" mc:Ignorable="w14 w15 w16se w16cid">
   <w:docDefaults>
     <w:rPrDefault>
       <w:rPr>
@@ -4411,7 +5517,7 @@
       </w:pPr>
     </w:pPrDefault>
   </w:docDefaults>
-  <w:latentStyles w:defLockedState="0" w:defUIPriority="99" w:defSemiHidden="0" w:defUnhideWhenUsed="0" w:defQFormat="0" w:count="372">
+  <w:latentStyles w:defLockedState="0" w:defUIPriority="99" w:defSemiHidden="0" w:defUnhideWhenUsed="0" w:defQFormat="0" w:count="375">
     <w:lsdException w:name="Normal" w:uiPriority="0" w:qFormat="1"/>
     <w:lsdException w:name="heading 1" w:uiPriority="9" w:qFormat="1"/>
     <w:lsdException w:name="heading 2" w:semiHidden="1" w:uiPriority="9" w:unhideWhenUsed="1" w:qFormat="1"/>
@@ -4784,8 +5890,11 @@
     <w:lsdException w:name="List Table 6 Colorful Accent 6" w:uiPriority="51"/>
     <w:lsdException w:name="List Table 7 Colorful Accent 6" w:uiPriority="52"/>
     <w:lsdException w:name="Mention" w:semiHidden="1" w:unhideWhenUsed="1"/>
+    <w:lsdException w:name="Smart Hyperlink" w:semiHidden="1" w:unhideWhenUsed="1"/>
+    <w:lsdException w:name="Hashtag" w:semiHidden="1" w:unhideWhenUsed="1"/>
+    <w:lsdException w:name="Unresolved Mention" w:semiHidden="1" w:unhideWhenUsed="1"/>
   </w:latentStyles>
-  <w:style w:type="paragraph" w:default="1" w:styleId="Normal">
+  <w:style w:type="paragraph" w:default="1" w:styleId="Binhthng">
     <w:name w:val="Normal"/>
     <w:qFormat/>
     <w:rsid w:val="004D3FE1"/>
@@ -4794,13 +5903,13 @@
       <w:ind w:left="360" w:hanging="360"/>
     </w:pPr>
   </w:style>
-  <w:style w:type="character" w:default="1" w:styleId="DefaultParagraphFont">
+  <w:style w:type="character" w:default="1" w:styleId="Phngmcinhcuaoanvn">
     <w:name w:val="Default Paragraph Font"/>
     <w:uiPriority w:val="1"/>
     <w:semiHidden/>
     <w:unhideWhenUsed/>
   </w:style>
-  <w:style w:type="table" w:default="1" w:styleId="TableNormal">
+  <w:style w:type="table" w:default="1" w:styleId="BangThngthng">
     <w:name w:val="Normal Table"/>
     <w:uiPriority w:val="99"/>
     <w:semiHidden/>
@@ -4815,15 +5924,15 @@
       </w:tblCellMar>
     </w:tblPr>
   </w:style>
-  <w:style w:type="numbering" w:default="1" w:styleId="NoList">
+  <w:style w:type="numbering" w:default="1" w:styleId="Khngco">
     <w:name w:val="No List"/>
     <w:uiPriority w:val="99"/>
     <w:semiHidden/>
     <w:unhideWhenUsed/>
   </w:style>
-  <w:style w:type="table" w:styleId="TableGrid">
+  <w:style w:type="table" w:styleId="LiBang">
     <w:name w:val="Table Grid"/>
-    <w:basedOn w:val="TableNormal"/>
+    <w:basedOn w:val="BangThngthng"/>
     <w:uiPriority w:val="59"/>
     <w:rsid w:val="004D3FE1"/>
     <w:pPr>
@@ -4843,7 +5952,7 @@
   </w:style>
   <w:style w:type="paragraph" w:customStyle="1" w:styleId="MyTable1">
     <w:name w:val="My Table 1"/>
-    <w:basedOn w:val="Normal"/>
+    <w:basedOn w:val="Binhthng"/>
     <w:link w:val="MyTable1Char"/>
     <w:qFormat/>
     <w:rsid w:val="004D3FE1"/>
@@ -4859,7 +5968,7 @@
   </w:style>
   <w:style w:type="character" w:customStyle="1" w:styleId="MyTable1Char">
     <w:name w:val="My Table 1 Char"/>
-    <w:basedOn w:val="DefaultParagraphFont"/>
+    <w:basedOn w:val="Phngmcinhcuaoanvn"/>
     <w:link w:val="MyTable1"/>
     <w:rsid w:val="004D3FE1"/>
     <w:rPr>
@@ -4870,7 +5979,7 @@
   </w:style>
   <w:style w:type="paragraph" w:customStyle="1" w:styleId="MyTable">
     <w:name w:val="My Table"/>
-    <w:basedOn w:val="Normal"/>
+    <w:basedOn w:val="Binhthng"/>
     <w:link w:val="MyTableChar"/>
     <w:qFormat/>
     <w:rsid w:val="004D3FE1"/>
@@ -4886,7 +5995,7 @@
   </w:style>
   <w:style w:type="character" w:customStyle="1" w:styleId="MyTableChar">
     <w:name w:val="My Table Char"/>
-    <w:basedOn w:val="DefaultParagraphFont"/>
+    <w:basedOn w:val="Phngmcinhcuaoanvn"/>
     <w:link w:val="MyTable"/>
     <w:rsid w:val="004D3FE1"/>
     <w:rPr>
@@ -4895,10 +6004,10 @@
       <w:szCs w:val="24"/>
     </w:rPr>
   </w:style>
-  <w:style w:type="paragraph" w:styleId="Header">
+  <w:style w:type="paragraph" w:styleId="utrang">
     <w:name w:val="header"/>
-    <w:basedOn w:val="Normal"/>
-    <w:link w:val="HeaderChar"/>
+    <w:basedOn w:val="Binhthng"/>
+    <w:link w:val="utrangChar"/>
     <w:uiPriority w:val="99"/>
     <w:unhideWhenUsed/>
     <w:rsid w:val="002B55D0"/>
@@ -4910,17 +6019,17 @@
       <w:spacing w:before="0" w:after="0" w:line="240" w:lineRule="auto"/>
     </w:pPr>
   </w:style>
-  <w:style w:type="character" w:customStyle="1" w:styleId="HeaderChar">
-    <w:name w:val="Header Char"/>
-    <w:basedOn w:val="DefaultParagraphFont"/>
-    <w:link w:val="Header"/>
+  <w:style w:type="character" w:customStyle="1" w:styleId="utrangChar">
+    <w:name w:val="Đầu trang Char"/>
+    <w:basedOn w:val="Phngmcinhcuaoanvn"/>
+    <w:link w:val="utrang"/>
     <w:uiPriority w:val="99"/>
     <w:rsid w:val="002B55D0"/>
   </w:style>
-  <w:style w:type="paragraph" w:styleId="Footer">
+  <w:style w:type="paragraph" w:styleId="Chntrang">
     <w:name w:val="footer"/>
-    <w:basedOn w:val="Normal"/>
-    <w:link w:val="FooterChar"/>
+    <w:basedOn w:val="Binhthng"/>
+    <w:link w:val="ChntrangChar"/>
     <w:uiPriority w:val="99"/>
     <w:unhideWhenUsed/>
     <w:rsid w:val="002B55D0"/>
@@ -4932,10 +6041,10 @@
       <w:spacing w:before="0" w:after="0" w:line="240" w:lineRule="auto"/>
     </w:pPr>
   </w:style>
-  <w:style w:type="character" w:customStyle="1" w:styleId="FooterChar">
-    <w:name w:val="Footer Char"/>
-    <w:basedOn w:val="DefaultParagraphFont"/>
-    <w:link w:val="Footer"/>
+  <w:style w:type="character" w:customStyle="1" w:styleId="ChntrangChar">
+    <w:name w:val="Chân trang Char"/>
+    <w:basedOn w:val="Phngmcinhcuaoanvn"/>
+    <w:link w:val="Chntrang"/>
     <w:uiPriority w:val="99"/>
     <w:rsid w:val="002B55D0"/>
   </w:style>

</xml_diff>

<commit_message>
Chỉnh sửa lại sơ đồ lớp + mô tả
</commit_message>
<xml_diff>
--- a/FD/1412274/FD_TKCN_1412274.docx
+++ b/FD/1412274/FD_TKCN_1412274.docx
@@ -1,6 +1,6 @@
 
 <file path=word/document.xml><?xml version="1.0" encoding="utf-8"?>
-<w:document xmlns:wpc="http://schemas.microsoft.com/office/word/2010/wordprocessingCanvas" xmlns:cx="http://schemas.microsoft.com/office/drawing/2014/chartex" xmlns:cx1="http://schemas.microsoft.com/office/drawing/2015/9/8/chartex" xmlns:cx2="http://schemas.microsoft.com/office/drawing/2015/10/21/chartex" xmlns:cx3="http://schemas.microsoft.com/office/drawing/2016/5/9/chartex" xmlns:cx4="http://schemas.microsoft.com/office/drawing/2016/5/10/chartex" xmlns:cx5="http://schemas.microsoft.com/office/drawing/2016/5/11/chartex" xmlns:cx6="http://schemas.microsoft.com/office/drawing/2016/5/12/chartex" xmlns:cx7="http://schemas.microsoft.com/office/drawing/2016/5/13/chartex" xmlns:cx8="http://schemas.microsoft.com/office/drawing/2016/5/14/chartex" xmlns:mc="http://schemas.openxmlformats.org/markup-compatibility/2006" xmlns:aink="http://schemas.microsoft.com/office/drawing/2016/ink" xmlns:am3d="http://schemas.microsoft.com/office/drawing/2017/model3d" xmlns:o="urn:schemas-microsoft-com:office:office" xmlns:r="http://schemas.openxmlformats.org/officeDocument/2006/relationships" xmlns:m="http://schemas.openxmlformats.org/officeDocument/2006/math" xmlns:v="urn:schemas-microsoft-com:vml" xmlns:wp14="http://schemas.microsoft.com/office/word/2010/wordprocessingDrawing" xmlns:wp="http://schemas.openxmlformats.org/drawingml/2006/wordprocessingDrawing" xmlns:w10="urn:schemas-microsoft-com:office:word" xmlns:w="http://schemas.openxmlformats.org/wordprocessingml/2006/main" xmlns:w14="http://schemas.microsoft.com/office/word/2010/wordml" xmlns:w15="http://schemas.microsoft.com/office/word/2012/wordml" xmlns:w16cid="http://schemas.microsoft.com/office/word/2016/wordml/cid" xmlns:w16se="http://schemas.microsoft.com/office/word/2015/wordml/symex" xmlns:wpg="http://schemas.microsoft.com/office/word/2010/wordprocessingGroup" xmlns:wpi="http://schemas.microsoft.com/office/word/2010/wordprocessingInk" xmlns:wne="http://schemas.microsoft.com/office/word/2006/wordml" xmlns:wps="http://schemas.microsoft.com/office/word/2010/wordprocessingShape" mc:Ignorable="w14 w15 w16se w16cid wp14">
+<w:document xmlns:wpc="http://schemas.microsoft.com/office/word/2010/wordprocessingCanvas" xmlns:cx="http://schemas.microsoft.com/office/drawing/2014/chartex" xmlns:cx1="http://schemas.microsoft.com/office/drawing/2015/9/8/chartex" xmlns:cx2="http://schemas.microsoft.com/office/drawing/2015/10/21/chartex" xmlns:mc="http://schemas.openxmlformats.org/markup-compatibility/2006" xmlns:o="urn:schemas-microsoft-com:office:office" xmlns:r="http://schemas.openxmlformats.org/officeDocument/2006/relationships" xmlns:m="http://schemas.openxmlformats.org/officeDocument/2006/math" xmlns:v="urn:schemas-microsoft-com:vml" xmlns:wp14="http://schemas.microsoft.com/office/word/2010/wordprocessingDrawing" xmlns:wp="http://schemas.openxmlformats.org/drawingml/2006/wordprocessingDrawing" xmlns:w10="urn:schemas-microsoft-com:office:word" xmlns:w="http://schemas.openxmlformats.org/wordprocessingml/2006/main" xmlns:w14="http://schemas.microsoft.com/office/word/2010/wordml" xmlns:w15="http://schemas.microsoft.com/office/word/2012/wordml" xmlns:w16se="http://schemas.microsoft.com/office/word/2015/wordml/symex" xmlns:wpg="http://schemas.microsoft.com/office/word/2010/wordprocessingGroup" xmlns:wpi="http://schemas.microsoft.com/office/word/2010/wordprocessingInk" xmlns:wne="http://schemas.microsoft.com/office/word/2006/wordml" xmlns:wps="http://schemas.microsoft.com/office/word/2010/wordprocessingShape" mc:Ignorable="w14 w15 w16se wp14">
   <w:body>
     <w:p>
       <w:r>
@@ -66,7 +66,7 @@
     <w:p/>
     <w:tbl>
       <w:tblPr>
-        <w:tblStyle w:val="LiBang"/>
+        <w:tblStyle w:val="TableGrid"/>
         <w:tblW w:w="0" w:type="auto"/>
         <w:tblLook w:val="04A0" w:firstRow="1" w:lastRow="0" w:firstColumn="1" w:lastColumn="0" w:noHBand="0" w:noVBand="1"/>
       </w:tblPr>
@@ -411,7 +411,7 @@
     <w:p/>
     <w:tbl>
       <w:tblPr>
-        <w:tblStyle w:val="LiBang"/>
+        <w:tblStyle w:val="TableGrid"/>
         <w:tblW w:w="9450" w:type="dxa"/>
         <w:tblInd w:w="-5" w:type="dxa"/>
         <w:tblLook w:val="04A0" w:firstRow="1" w:lastRow="0" w:firstColumn="1" w:lastColumn="0" w:noHBand="0" w:noVBand="1"/>
@@ -427,7 +427,7 @@
       <w:tr>
         <w:tc>
           <w:tcPr>
-            <w:tcW w:w="1630" w:type="dxa"/>
+            <w:tcW w:w="1597" w:type="dxa"/>
             <w:shd w:val="clear" w:color="auto" w:fill="D9D9D9" w:themeFill="background1" w:themeFillShade="D9"/>
           </w:tcPr>
           <w:p>
@@ -441,7 +441,7 @@
         </w:tc>
         <w:tc>
           <w:tcPr>
-            <w:tcW w:w="7820" w:type="dxa"/>
+            <w:tcW w:w="7853" w:type="dxa"/>
             <w:gridSpan w:val="5"/>
             <w:shd w:val="clear" w:color="auto" w:fill="D9D9D9" w:themeFill="background1" w:themeFillShade="D9"/>
           </w:tcPr>
@@ -458,7 +458,7 @@
       <w:tr>
         <w:tc>
           <w:tcPr>
-            <w:tcW w:w="1630" w:type="dxa"/>
+            <w:tcW w:w="1597" w:type="dxa"/>
             <w:shd w:val="clear" w:color="auto" w:fill="D9D9D9" w:themeFill="background1" w:themeFillShade="D9"/>
           </w:tcPr>
           <w:p>
@@ -472,7 +472,7 @@
         </w:tc>
         <w:tc>
           <w:tcPr>
-            <w:tcW w:w="7820" w:type="dxa"/>
+            <w:tcW w:w="7853" w:type="dxa"/>
             <w:gridSpan w:val="5"/>
             <w:shd w:val="clear" w:color="auto" w:fill="D9D9D9" w:themeFill="background1" w:themeFillShade="D9"/>
           </w:tcPr>
@@ -498,7 +498,7 @@
       <w:tr>
         <w:tc>
           <w:tcPr>
-            <w:tcW w:w="1630" w:type="dxa"/>
+            <w:tcW w:w="1597" w:type="dxa"/>
             <w:shd w:val="clear" w:color="auto" w:fill="D9D9D9" w:themeFill="background1" w:themeFillShade="D9"/>
           </w:tcPr>
           <w:p>
@@ -512,7 +512,7 @@
         </w:tc>
         <w:tc>
           <w:tcPr>
-            <w:tcW w:w="7820" w:type="dxa"/>
+            <w:tcW w:w="7853" w:type="dxa"/>
             <w:gridSpan w:val="5"/>
             <w:shd w:val="clear" w:color="auto" w:fill="D9D9D9" w:themeFill="background1" w:themeFillShade="D9"/>
           </w:tcPr>
@@ -546,7 +546,7 @@
       <w:tr>
         <w:tc>
           <w:tcPr>
-            <w:tcW w:w="1630" w:type="dxa"/>
+            <w:tcW w:w="1597" w:type="dxa"/>
             <w:shd w:val="clear" w:color="auto" w:fill="D9D9D9" w:themeFill="background1" w:themeFillShade="D9"/>
           </w:tcPr>
           <w:p>
@@ -560,7 +560,7 @@
         </w:tc>
         <w:tc>
           <w:tcPr>
-            <w:tcW w:w="1456" w:type="dxa"/>
+            <w:tcW w:w="1589" w:type="dxa"/>
             <w:shd w:val="clear" w:color="auto" w:fill="D9D9D9" w:themeFill="background1" w:themeFillShade="D9"/>
           </w:tcPr>
           <w:p>
@@ -574,7 +574,7 @@
         </w:tc>
         <w:tc>
           <w:tcPr>
-            <w:tcW w:w="1475" w:type="dxa"/>
+            <w:tcW w:w="1459" w:type="dxa"/>
             <w:shd w:val="clear" w:color="auto" w:fill="D9D9D9" w:themeFill="background1" w:themeFillShade="D9"/>
           </w:tcPr>
           <w:p>
@@ -588,7 +588,7 @@
         </w:tc>
         <w:tc>
           <w:tcPr>
-            <w:tcW w:w="1478" w:type="dxa"/>
+            <w:tcW w:w="1461" w:type="dxa"/>
             <w:shd w:val="clear" w:color="auto" w:fill="D9D9D9" w:themeFill="background1" w:themeFillShade="D9"/>
           </w:tcPr>
           <w:p>
@@ -602,7 +602,7 @@
         </w:tc>
         <w:tc>
           <w:tcPr>
-            <w:tcW w:w="1521" w:type="dxa"/>
+            <w:tcW w:w="1495" w:type="dxa"/>
             <w:shd w:val="clear" w:color="auto" w:fill="D9D9D9" w:themeFill="background1" w:themeFillShade="D9"/>
           </w:tcPr>
           <w:p>
@@ -616,7 +616,7 @@
         </w:tc>
         <w:tc>
           <w:tcPr>
-            <w:tcW w:w="1890" w:type="dxa"/>
+            <w:tcW w:w="1849" w:type="dxa"/>
             <w:shd w:val="clear" w:color="auto" w:fill="D9D9D9" w:themeFill="background1" w:themeFillShade="D9"/>
           </w:tcPr>
           <w:p>
@@ -632,7 +632,7 @@
       <w:tr>
         <w:tc>
           <w:tcPr>
-            <w:tcW w:w="1630" w:type="dxa"/>
+            <w:tcW w:w="1597" w:type="dxa"/>
           </w:tcPr>
           <w:p>
             <w:pPr>
@@ -645,7 +645,7 @@
         </w:tc>
         <w:tc>
           <w:tcPr>
-            <w:tcW w:w="1456" w:type="dxa"/>
+            <w:tcW w:w="1589" w:type="dxa"/>
           </w:tcPr>
           <w:p>
             <w:pPr>
@@ -658,7 +658,7 @@
         </w:tc>
         <w:tc>
           <w:tcPr>
-            <w:tcW w:w="1475" w:type="dxa"/>
+            <w:tcW w:w="1459" w:type="dxa"/>
           </w:tcPr>
           <w:p>
             <w:pPr>
@@ -671,7 +671,7 @@
         </w:tc>
         <w:tc>
           <w:tcPr>
-            <w:tcW w:w="1478" w:type="dxa"/>
+            <w:tcW w:w="1461" w:type="dxa"/>
           </w:tcPr>
           <w:p>
             <w:pPr>
@@ -684,7 +684,7 @@
         </w:tc>
         <w:tc>
           <w:tcPr>
-            <w:tcW w:w="1521" w:type="dxa"/>
+            <w:tcW w:w="1495" w:type="dxa"/>
           </w:tcPr>
           <w:p>
             <w:pPr>
@@ -697,22 +697,25 @@
         </w:tc>
         <w:tc>
           <w:tcPr>
-            <w:tcW w:w="1890" w:type="dxa"/>
-          </w:tcPr>
-          <w:p>
-            <w:pPr>
-              <w:pStyle w:val="MyTable"/>
-            </w:pPr>
-            <w:r>
-              <w:t xml:space="preserve">Mã duy nhất giúp phân biệt giữa các nhân viên </w:t>
-            </w:r>
-          </w:p>
-        </w:tc>
-      </w:tr>
-      <w:tr>
-        <w:tc>
-          <w:tcPr>
-            <w:tcW w:w="1630" w:type="dxa"/>
+            <w:tcW w:w="1849" w:type="dxa"/>
+          </w:tcPr>
+          <w:p>
+            <w:pPr>
+              <w:pStyle w:val="MyTable"/>
+            </w:pPr>
+            <w:r>
+              <w:t>Mã duy nhất giúp phân biệt giữ</w:t>
+            </w:r>
+            <w:r>
+              <w:t>a các nhân viên. VD: NV0001,…</w:t>
+            </w:r>
+          </w:p>
+        </w:tc>
+      </w:tr>
+      <w:tr>
+        <w:tc>
+          <w:tcPr>
+            <w:tcW w:w="1597" w:type="dxa"/>
           </w:tcPr>
           <w:p>
             <w:pPr>
@@ -725,7 +728,7 @@
         </w:tc>
         <w:tc>
           <w:tcPr>
-            <w:tcW w:w="1456" w:type="dxa"/>
+            <w:tcW w:w="1589" w:type="dxa"/>
           </w:tcPr>
           <w:p>
             <w:pPr>
@@ -738,7 +741,7 @@
         </w:tc>
         <w:tc>
           <w:tcPr>
-            <w:tcW w:w="1475" w:type="dxa"/>
+            <w:tcW w:w="1459" w:type="dxa"/>
           </w:tcPr>
           <w:p>
             <w:pPr>
@@ -751,7 +754,7 @@
         </w:tc>
         <w:tc>
           <w:tcPr>
-            <w:tcW w:w="1478" w:type="dxa"/>
+            <w:tcW w:w="1461" w:type="dxa"/>
           </w:tcPr>
           <w:p>
             <w:pPr>
@@ -764,17 +767,17 @@
         </w:tc>
         <w:tc>
           <w:tcPr>
-            <w:tcW w:w="1521" w:type="dxa"/>
-          </w:tcPr>
-          <w:p>
-            <w:pPr>
-              <w:pStyle w:val="MyTable"/>
-            </w:pPr>
-          </w:p>
-        </w:tc>
-        <w:tc>
-          <w:tcPr>
-            <w:tcW w:w="1890" w:type="dxa"/>
+            <w:tcW w:w="1495" w:type="dxa"/>
+          </w:tcPr>
+          <w:p>
+            <w:pPr>
+              <w:pStyle w:val="MyTable"/>
+            </w:pPr>
+          </w:p>
+        </w:tc>
+        <w:tc>
+          <w:tcPr>
+            <w:tcW w:w="1849" w:type="dxa"/>
           </w:tcPr>
           <w:p>
             <w:pPr>
@@ -789,7 +792,7 @@
       <w:tr>
         <w:tc>
           <w:tcPr>
-            <w:tcW w:w="1630" w:type="dxa"/>
+            <w:tcW w:w="1597" w:type="dxa"/>
           </w:tcPr>
           <w:p>
             <w:pPr>
@@ -803,7 +806,7 @@
         </w:tc>
         <w:tc>
           <w:tcPr>
-            <w:tcW w:w="1456" w:type="dxa"/>
+            <w:tcW w:w="1589" w:type="dxa"/>
           </w:tcPr>
           <w:p>
             <w:pPr>
@@ -816,7 +819,7 @@
         </w:tc>
         <w:tc>
           <w:tcPr>
-            <w:tcW w:w="1475" w:type="dxa"/>
+            <w:tcW w:w="1459" w:type="dxa"/>
           </w:tcPr>
           <w:p>
             <w:pPr>
@@ -829,7 +832,7 @@
         </w:tc>
         <w:tc>
           <w:tcPr>
-            <w:tcW w:w="1478" w:type="dxa"/>
+            <w:tcW w:w="1461" w:type="dxa"/>
           </w:tcPr>
           <w:p>
             <w:pPr>
@@ -842,17 +845,17 @@
         </w:tc>
         <w:tc>
           <w:tcPr>
-            <w:tcW w:w="1521" w:type="dxa"/>
-          </w:tcPr>
-          <w:p>
-            <w:pPr>
-              <w:pStyle w:val="MyTable"/>
-            </w:pPr>
-          </w:p>
-        </w:tc>
-        <w:tc>
-          <w:tcPr>
-            <w:tcW w:w="1890" w:type="dxa"/>
+            <w:tcW w:w="1495" w:type="dxa"/>
+          </w:tcPr>
+          <w:p>
+            <w:pPr>
+              <w:pStyle w:val="MyTable"/>
+            </w:pPr>
+          </w:p>
+        </w:tc>
+        <w:tc>
+          <w:tcPr>
+            <w:tcW w:w="1849" w:type="dxa"/>
           </w:tcPr>
           <w:p>
             <w:pPr>
@@ -867,7 +870,7 @@
       <w:tr>
         <w:tc>
           <w:tcPr>
-            <w:tcW w:w="1630" w:type="dxa"/>
+            <w:tcW w:w="1597" w:type="dxa"/>
           </w:tcPr>
           <w:p>
             <w:pPr>
@@ -880,7 +883,7 @@
         </w:tc>
         <w:tc>
           <w:tcPr>
-            <w:tcW w:w="1456" w:type="dxa"/>
+            <w:tcW w:w="1589" w:type="dxa"/>
           </w:tcPr>
           <w:p>
             <w:pPr>
@@ -893,7 +896,7 @@
         </w:tc>
         <w:tc>
           <w:tcPr>
-            <w:tcW w:w="1475" w:type="dxa"/>
+            <w:tcW w:w="1459" w:type="dxa"/>
           </w:tcPr>
           <w:p>
             <w:pPr>
@@ -906,7 +909,7 @@
         </w:tc>
         <w:tc>
           <w:tcPr>
-            <w:tcW w:w="1478" w:type="dxa"/>
+            <w:tcW w:w="1461" w:type="dxa"/>
           </w:tcPr>
           <w:p>
             <w:pPr>
@@ -919,17 +922,17 @@
         </w:tc>
         <w:tc>
           <w:tcPr>
-            <w:tcW w:w="1521" w:type="dxa"/>
-          </w:tcPr>
-          <w:p>
-            <w:pPr>
-              <w:pStyle w:val="MyTable"/>
-            </w:pPr>
-          </w:p>
-        </w:tc>
-        <w:tc>
-          <w:tcPr>
-            <w:tcW w:w="1890" w:type="dxa"/>
+            <w:tcW w:w="1495" w:type="dxa"/>
+          </w:tcPr>
+          <w:p>
+            <w:pPr>
+              <w:pStyle w:val="MyTable"/>
+            </w:pPr>
+          </w:p>
+        </w:tc>
+        <w:tc>
+          <w:tcPr>
+            <w:tcW w:w="1849" w:type="dxa"/>
           </w:tcPr>
           <w:p>
             <w:pPr>
@@ -944,7 +947,7 @@
       <w:tr>
         <w:tc>
           <w:tcPr>
-            <w:tcW w:w="1630" w:type="dxa"/>
+            <w:tcW w:w="1597" w:type="dxa"/>
           </w:tcPr>
           <w:p>
             <w:pPr>
@@ -957,7 +960,7 @@
         </w:tc>
         <w:tc>
           <w:tcPr>
-            <w:tcW w:w="1456" w:type="dxa"/>
+            <w:tcW w:w="1589" w:type="dxa"/>
           </w:tcPr>
           <w:p>
             <w:pPr>
@@ -970,7 +973,7 @@
         </w:tc>
         <w:tc>
           <w:tcPr>
-            <w:tcW w:w="1475" w:type="dxa"/>
+            <w:tcW w:w="1459" w:type="dxa"/>
           </w:tcPr>
           <w:p>
             <w:pPr>
@@ -983,7 +986,7 @@
         </w:tc>
         <w:tc>
           <w:tcPr>
-            <w:tcW w:w="1478" w:type="dxa"/>
+            <w:tcW w:w="1461" w:type="dxa"/>
           </w:tcPr>
           <w:p>
             <w:pPr>
@@ -996,17 +999,17 @@
         </w:tc>
         <w:tc>
           <w:tcPr>
-            <w:tcW w:w="1521" w:type="dxa"/>
-          </w:tcPr>
-          <w:p>
-            <w:pPr>
-              <w:pStyle w:val="MyTable"/>
-            </w:pPr>
-          </w:p>
-        </w:tc>
-        <w:tc>
-          <w:tcPr>
-            <w:tcW w:w="1890" w:type="dxa"/>
+            <w:tcW w:w="1495" w:type="dxa"/>
+          </w:tcPr>
+          <w:p>
+            <w:pPr>
+              <w:pStyle w:val="MyTable"/>
+            </w:pPr>
+          </w:p>
+        </w:tc>
+        <w:tc>
+          <w:tcPr>
+            <w:tcW w:w="1849" w:type="dxa"/>
           </w:tcPr>
           <w:p>
             <w:pPr>
@@ -1021,7 +1024,7 @@
       <w:tr>
         <w:tc>
           <w:tcPr>
-            <w:tcW w:w="1630" w:type="dxa"/>
+            <w:tcW w:w="1597" w:type="dxa"/>
           </w:tcPr>
           <w:p>
             <w:pPr>
@@ -1034,20 +1037,20 @@
         </w:tc>
         <w:tc>
           <w:tcPr>
-            <w:tcW w:w="1456" w:type="dxa"/>
-          </w:tcPr>
-          <w:p>
-            <w:pPr>
-              <w:pStyle w:val="MyTable"/>
-            </w:pPr>
-            <w:r>
-              <w:t>ChucVu</w:t>
-            </w:r>
-          </w:p>
-        </w:tc>
-        <w:tc>
-          <w:tcPr>
-            <w:tcW w:w="1475" w:type="dxa"/>
+            <w:tcW w:w="1589" w:type="dxa"/>
+          </w:tcPr>
+          <w:p>
+            <w:pPr>
+              <w:pStyle w:val="MyTable"/>
+            </w:pPr>
+            <w:r>
+              <w:t>LoaiNV</w:t>
+            </w:r>
+          </w:p>
+        </w:tc>
+        <w:tc>
+          <w:tcPr>
+            <w:tcW w:w="1459" w:type="dxa"/>
           </w:tcPr>
           <w:p>
             <w:pPr>
@@ -1060,14 +1063,14 @@
         </w:tc>
         <w:tc>
           <w:tcPr>
-            <w:tcW w:w="1478" w:type="dxa"/>
-          </w:tcPr>
-          <w:p>
-            <w:pPr>
-              <w:pStyle w:val="MyTable"/>
-            </w:pPr>
-            <w:r>
-              <w:t>I</w:t>
+            <w:tcW w:w="1461" w:type="dxa"/>
+          </w:tcPr>
+          <w:p>
+            <w:pPr>
+              <w:pStyle w:val="MyTable"/>
+            </w:pPr>
+            <w:r>
+              <w:t>i</w:t>
             </w:r>
             <w:r>
               <w:t>nt</w:t>
@@ -1076,7 +1079,7 @@
         </w:tc>
         <w:tc>
           <w:tcPr>
-            <w:tcW w:w="1521" w:type="dxa"/>
+            <w:tcW w:w="1495" w:type="dxa"/>
           </w:tcPr>
           <w:p>
             <w:pPr>
@@ -1089,7 +1092,7 @@
         </w:tc>
         <w:tc>
           <w:tcPr>
-            <w:tcW w:w="1890" w:type="dxa"/>
+            <w:tcW w:w="1849" w:type="dxa"/>
           </w:tcPr>
           <w:p>
             <w:pPr>
@@ -1104,7 +1107,7 @@
       <w:tr>
         <w:tc>
           <w:tcPr>
-            <w:tcW w:w="1630" w:type="dxa"/>
+            <w:tcW w:w="1597" w:type="dxa"/>
           </w:tcPr>
           <w:p>
             <w:pPr>
@@ -1117,7 +1120,7 @@
         </w:tc>
         <w:tc>
           <w:tcPr>
-            <w:tcW w:w="1456" w:type="dxa"/>
+            <w:tcW w:w="1589" w:type="dxa"/>
           </w:tcPr>
           <w:p>
             <w:pPr>
@@ -1130,7 +1133,7 @@
         </w:tc>
         <w:tc>
           <w:tcPr>
-            <w:tcW w:w="1475" w:type="dxa"/>
+            <w:tcW w:w="1459" w:type="dxa"/>
           </w:tcPr>
           <w:p>
             <w:pPr>
@@ -1146,7 +1149,7 @@
         </w:tc>
         <w:tc>
           <w:tcPr>
-            <w:tcW w:w="1478" w:type="dxa"/>
+            <w:tcW w:w="1461" w:type="dxa"/>
           </w:tcPr>
           <w:p>
             <w:pPr>
@@ -1159,17 +1162,17 @@
         </w:tc>
         <w:tc>
           <w:tcPr>
-            <w:tcW w:w="1521" w:type="dxa"/>
-          </w:tcPr>
-          <w:p>
-            <w:pPr>
-              <w:pStyle w:val="MyTable"/>
-            </w:pPr>
-          </w:p>
-        </w:tc>
-        <w:tc>
-          <w:tcPr>
-            <w:tcW w:w="1890" w:type="dxa"/>
+            <w:tcW w:w="1495" w:type="dxa"/>
+          </w:tcPr>
+          <w:p>
+            <w:pPr>
+              <w:pStyle w:val="MyTable"/>
+            </w:pPr>
+          </w:p>
+        </w:tc>
+        <w:tc>
+          <w:tcPr>
+            <w:tcW w:w="1849" w:type="dxa"/>
           </w:tcPr>
           <w:p>
             <w:pPr>
@@ -1178,13 +1181,22 @@
             <w:r>
               <w:t>Giá trị lương của nhân viên</w:t>
             </w:r>
-          </w:p>
-        </w:tc>
-      </w:tr>
-      <w:tr>
-        <w:tc>
-          <w:tcPr>
-            <w:tcW w:w="1630" w:type="dxa"/>
+            <w:r>
+              <w:t xml:space="preserve">. Lưu dưới dạng </w:t>
+            </w:r>
+            <w:r>
+              <w:t xml:space="preserve">chuỗi sau khi </w:t>
+            </w:r>
+            <w:r>
+              <w:t>mã hóa</w:t>
+            </w:r>
+          </w:p>
+        </w:tc>
+      </w:tr>
+      <w:tr>
+        <w:tc>
+          <w:tcPr>
+            <w:tcW w:w="1597" w:type="dxa"/>
           </w:tcPr>
           <w:p>
             <w:pPr>
@@ -1197,7 +1209,7 @@
         </w:tc>
         <w:tc>
           <w:tcPr>
-            <w:tcW w:w="1456" w:type="dxa"/>
+            <w:tcW w:w="1589" w:type="dxa"/>
           </w:tcPr>
           <w:p>
             <w:pPr>
@@ -1210,7 +1222,7 @@
         </w:tc>
         <w:tc>
           <w:tcPr>
-            <w:tcW w:w="1475" w:type="dxa"/>
+            <w:tcW w:w="1459" w:type="dxa"/>
           </w:tcPr>
           <w:p>
             <w:pPr>
@@ -1223,7 +1235,7 @@
         </w:tc>
         <w:tc>
           <w:tcPr>
-            <w:tcW w:w="1478" w:type="dxa"/>
+            <w:tcW w:w="1461" w:type="dxa"/>
           </w:tcPr>
           <w:p>
             <w:pPr>
@@ -1236,7 +1248,7 @@
         </w:tc>
         <w:tc>
           <w:tcPr>
-            <w:tcW w:w="1521" w:type="dxa"/>
+            <w:tcW w:w="1495" w:type="dxa"/>
           </w:tcPr>
           <w:p>
             <w:pPr>
@@ -1249,7 +1261,7 @@
         </w:tc>
         <w:tc>
           <w:tcPr>
-            <w:tcW w:w="1890" w:type="dxa"/>
+            <w:tcW w:w="1849" w:type="dxa"/>
           </w:tcPr>
           <w:p>
             <w:pPr>
@@ -1264,7 +1276,7 @@
       <w:tr>
         <w:tc>
           <w:tcPr>
-            <w:tcW w:w="1630" w:type="dxa"/>
+            <w:tcW w:w="1597" w:type="dxa"/>
           </w:tcPr>
           <w:p>
             <w:pPr>
@@ -1277,20 +1289,20 @@
         </w:tc>
         <w:tc>
           <w:tcPr>
-            <w:tcW w:w="1456" w:type="dxa"/>
-          </w:tcPr>
-          <w:p>
-            <w:pPr>
-              <w:pStyle w:val="MyTable"/>
-            </w:pPr>
-            <w:r>
-              <w:t>TaiKhoan</w:t>
-            </w:r>
-          </w:p>
-        </w:tc>
-        <w:tc>
-          <w:tcPr>
-            <w:tcW w:w="1475" w:type="dxa"/>
+            <w:tcW w:w="1589" w:type="dxa"/>
+          </w:tcPr>
+          <w:p>
+            <w:pPr>
+              <w:pStyle w:val="MyTable"/>
+            </w:pPr>
+            <w:r>
+              <w:t>MatKhau</w:t>
+            </w:r>
+          </w:p>
+        </w:tc>
+        <w:tc>
+          <w:tcPr>
+            <w:tcW w:w="1459" w:type="dxa"/>
           </w:tcPr>
           <w:p>
             <w:pPr>
@@ -1303,7 +1315,90 @@
         </w:tc>
         <w:tc>
           <w:tcPr>
-            <w:tcW w:w="1478" w:type="dxa"/>
+            <w:tcW w:w="1461" w:type="dxa"/>
+          </w:tcPr>
+          <w:p>
+            <w:pPr>
+              <w:pStyle w:val="MyTable"/>
+            </w:pPr>
+            <w:r>
+              <w:t>200</w:t>
+            </w:r>
+          </w:p>
+        </w:tc>
+        <w:tc>
+          <w:tcPr>
+            <w:tcW w:w="1495" w:type="dxa"/>
+          </w:tcPr>
+          <w:p>
+            <w:pPr>
+              <w:pStyle w:val="MyTable"/>
+            </w:pPr>
+            <w:r>
+              <w:t>Đánh chỉ mục</w:t>
+            </w:r>
+          </w:p>
+        </w:tc>
+        <w:tc>
+          <w:tcPr>
+            <w:tcW w:w="1849" w:type="dxa"/>
+          </w:tcPr>
+          <w:p>
+            <w:pPr>
+              <w:pStyle w:val="MyTable"/>
+            </w:pPr>
+            <w:r>
+              <w:t>Mật khẩu cho tài khoản của nhân viên</w:t>
+            </w:r>
+            <w:r>
+              <w:t>. Lưu dưới dạng chuỗi sau khi hash</w:t>
+            </w:r>
+          </w:p>
+        </w:tc>
+      </w:tr>
+      <w:tr>
+        <w:tc>
+          <w:tcPr>
+            <w:tcW w:w="1597" w:type="dxa"/>
+          </w:tcPr>
+          <w:p>
+            <w:pPr>
+              <w:pStyle w:val="MyTable"/>
+            </w:pPr>
+            <w:r>
+              <w:t>10</w:t>
+            </w:r>
+          </w:p>
+        </w:tc>
+        <w:tc>
+          <w:tcPr>
+            <w:tcW w:w="1589" w:type="dxa"/>
+          </w:tcPr>
+          <w:p>
+            <w:pPr>
+              <w:pStyle w:val="MyTable"/>
+            </w:pPr>
+            <w:r>
+              <w:t>GioiTinh</w:t>
+            </w:r>
+          </w:p>
+        </w:tc>
+        <w:tc>
+          <w:tcPr>
+            <w:tcW w:w="1459" w:type="dxa"/>
+          </w:tcPr>
+          <w:p>
+            <w:pPr>
+              <w:pStyle w:val="MyTable"/>
+            </w:pPr>
+            <w:r>
+              <w:t>nvarchar</w:t>
+            </w:r>
+          </w:p>
+        </w:tc>
+        <w:tc>
+          <w:tcPr>
+            <w:tcW w:w="1461" w:type="dxa"/>
           </w:tcPr>
           <w:p>
             <w:pPr>
@@ -1316,118 +1411,32 @@
         </w:tc>
         <w:tc>
           <w:tcPr>
-            <w:tcW w:w="1521" w:type="dxa"/>
-          </w:tcPr>
-          <w:p>
-            <w:pPr>
-              <w:pStyle w:val="MyTable"/>
-            </w:pPr>
-            <w:r>
-              <w:t>Đánh chỉ mục</w:t>
-            </w:r>
-          </w:p>
-        </w:tc>
-        <w:tc>
-          <w:tcPr>
-            <w:tcW w:w="1890" w:type="dxa"/>
-          </w:tcPr>
-          <w:p>
-            <w:pPr>
-              <w:pStyle w:val="MyTable"/>
-            </w:pPr>
-            <w:r>
-              <w:t>Tài khoản để đăng nhập vào hệ thống của nhân viên</w:t>
-            </w:r>
-          </w:p>
-        </w:tc>
-      </w:tr>
-      <w:tr>
-        <w:tc>
-          <w:tcPr>
-            <w:tcW w:w="1630" w:type="dxa"/>
-          </w:tcPr>
-          <w:p>
-            <w:pPr>
-              <w:pStyle w:val="MyTable"/>
-            </w:pPr>
-            <w:r>
-              <w:t>10</w:t>
-            </w:r>
-          </w:p>
-        </w:tc>
-        <w:tc>
-          <w:tcPr>
-            <w:tcW w:w="1456" w:type="dxa"/>
-          </w:tcPr>
-          <w:p>
-            <w:pPr>
-              <w:pStyle w:val="MyTable"/>
-            </w:pPr>
-            <w:r>
-              <w:t>MatKhau</w:t>
-            </w:r>
-          </w:p>
-        </w:tc>
-        <w:tc>
-          <w:tcPr>
-            <w:tcW w:w="1475" w:type="dxa"/>
-          </w:tcPr>
-          <w:p>
-            <w:pPr>
-              <w:pStyle w:val="MyTable"/>
-            </w:pPr>
-            <w:r>
-              <w:t>varchar</w:t>
-            </w:r>
-          </w:p>
-        </w:tc>
-        <w:tc>
-          <w:tcPr>
-            <w:tcW w:w="1478" w:type="dxa"/>
-          </w:tcPr>
-          <w:p>
-            <w:pPr>
-              <w:pStyle w:val="MyTable"/>
-            </w:pPr>
-            <w:r>
-              <w:t>20</w:t>
-            </w:r>
-            <w:r>
-              <w:t>0</w:t>
-            </w:r>
-          </w:p>
-        </w:tc>
-        <w:tc>
-          <w:tcPr>
-            <w:tcW w:w="1521" w:type="dxa"/>
-          </w:tcPr>
-          <w:p>
-            <w:pPr>
-              <w:pStyle w:val="MyTable"/>
-            </w:pPr>
-            <w:r>
-              <w:t>Đánh chỉ mục</w:t>
-            </w:r>
-          </w:p>
-        </w:tc>
-        <w:tc>
-          <w:tcPr>
-            <w:tcW w:w="1890" w:type="dxa"/>
-          </w:tcPr>
-          <w:p>
-            <w:pPr>
-              <w:pStyle w:val="MyTable"/>
-            </w:pPr>
-            <w:r>
-              <w:t>Mật khẩu cho tài khoản của nhân viên</w:t>
-            </w:r>
-          </w:p>
-        </w:tc>
-      </w:tr>
-      <w:tr>
-        <w:tc>
-          <w:tcPr>
-            <w:tcW w:w="1630" w:type="dxa"/>
+            <w:tcW w:w="1495" w:type="dxa"/>
+          </w:tcPr>
+          <w:p>
+            <w:pPr>
+              <w:pStyle w:val="MyTable"/>
+            </w:pPr>
+          </w:p>
+        </w:tc>
+        <w:tc>
+          <w:tcPr>
+            <w:tcW w:w="1849" w:type="dxa"/>
+          </w:tcPr>
+          <w:p>
+            <w:pPr>
+              <w:pStyle w:val="MyTable"/>
+            </w:pPr>
+            <w:r>
+              <w:t>Giới tính của nhân viên</w:t>
+            </w:r>
+          </w:p>
+        </w:tc>
+      </w:tr>
+      <w:tr>
+        <w:tc>
+          <w:tcPr>
+            <w:tcW w:w="1597" w:type="dxa"/>
           </w:tcPr>
           <w:p>
             <w:pPr>
@@ -1440,71 +1449,71 @@
         </w:tc>
         <w:tc>
           <w:tcPr>
-            <w:tcW w:w="1456" w:type="dxa"/>
-          </w:tcPr>
-          <w:p>
-            <w:pPr>
-              <w:pStyle w:val="MyTable"/>
-            </w:pPr>
-            <w:r>
-              <w:t>GioiTinh</w:t>
-            </w:r>
-          </w:p>
-        </w:tc>
-        <w:tc>
-          <w:tcPr>
-            <w:tcW w:w="1475" w:type="dxa"/>
-          </w:tcPr>
-          <w:p>
-            <w:pPr>
-              <w:pStyle w:val="MyTable"/>
-            </w:pPr>
-            <w:r>
-              <w:t>nvarchar</w:t>
-            </w:r>
-          </w:p>
-        </w:tc>
-        <w:tc>
-          <w:tcPr>
-            <w:tcW w:w="1478" w:type="dxa"/>
-          </w:tcPr>
-          <w:p>
-            <w:pPr>
-              <w:pStyle w:val="MyTable"/>
-            </w:pPr>
-            <w:r>
-              <w:t>5</w:t>
-            </w:r>
-          </w:p>
-        </w:tc>
-        <w:tc>
-          <w:tcPr>
-            <w:tcW w:w="1521" w:type="dxa"/>
-          </w:tcPr>
-          <w:p>
-            <w:pPr>
-              <w:pStyle w:val="MyTable"/>
-            </w:pPr>
-          </w:p>
-        </w:tc>
-        <w:tc>
-          <w:tcPr>
-            <w:tcW w:w="1890" w:type="dxa"/>
-          </w:tcPr>
-          <w:p>
-            <w:pPr>
-              <w:pStyle w:val="MyTable"/>
-            </w:pPr>
-            <w:r>
-              <w:t>Giới tính của nhân viên</w:t>
-            </w:r>
-          </w:p>
-        </w:tc>
-      </w:tr>
-      <w:tr>
-        <w:tc>
-          <w:tcPr>
-            <w:tcW w:w="1630" w:type="dxa"/>
+            <w:tcW w:w="1589" w:type="dxa"/>
+          </w:tcPr>
+          <w:p>
+            <w:pPr>
+              <w:pStyle w:val="MyTable"/>
+            </w:pPr>
+            <w:r>
+              <w:t>NgayTao</w:t>
+            </w:r>
+          </w:p>
+        </w:tc>
+        <w:tc>
+          <w:tcPr>
+            <w:tcW w:w="1459" w:type="dxa"/>
+          </w:tcPr>
+          <w:p>
+            <w:pPr>
+              <w:pStyle w:val="MyTable"/>
+            </w:pPr>
+            <w:r>
+              <w:t>datetime</w:t>
+            </w:r>
+          </w:p>
+        </w:tc>
+        <w:tc>
+          <w:tcPr>
+            <w:tcW w:w="1461" w:type="dxa"/>
+          </w:tcPr>
+          <w:p>
+            <w:pPr>
+              <w:pStyle w:val="MyTable"/>
+            </w:pPr>
+            <w:r>
+              <w:t>datetime</w:t>
+            </w:r>
+          </w:p>
+        </w:tc>
+        <w:tc>
+          <w:tcPr>
+            <w:tcW w:w="1495" w:type="dxa"/>
+          </w:tcPr>
+          <w:p>
+            <w:pPr>
+              <w:pStyle w:val="MyTable"/>
+            </w:pPr>
+          </w:p>
+        </w:tc>
+        <w:tc>
+          <w:tcPr>
+            <w:tcW w:w="1849" w:type="dxa"/>
+          </w:tcPr>
+          <w:p>
+            <w:pPr>
+              <w:pStyle w:val="MyTable"/>
+            </w:pPr>
+            <w:r>
+              <w:t>Ngày dòng dữ liệu được tạo</w:t>
+            </w:r>
+          </w:p>
+        </w:tc>
+      </w:tr>
+      <w:tr>
+        <w:tc>
+          <w:tcPr>
+            <w:tcW w:w="1597" w:type="dxa"/>
           </w:tcPr>
           <w:p>
             <w:pPr>
@@ -1517,20 +1526,20 @@
         </w:tc>
         <w:tc>
           <w:tcPr>
-            <w:tcW w:w="1456" w:type="dxa"/>
-          </w:tcPr>
-          <w:p>
-            <w:pPr>
-              <w:pStyle w:val="MyTable"/>
-            </w:pPr>
-            <w:r>
-              <w:t>NgayTao</w:t>
-            </w:r>
-          </w:p>
-        </w:tc>
-        <w:tc>
-          <w:tcPr>
-            <w:tcW w:w="1475" w:type="dxa"/>
+            <w:tcW w:w="1589" w:type="dxa"/>
+          </w:tcPr>
+          <w:p>
+            <w:pPr>
+              <w:pStyle w:val="MyTable"/>
+            </w:pPr>
+            <w:r>
+              <w:t>NgayCapNhat</w:t>
+            </w:r>
+          </w:p>
+        </w:tc>
+        <w:tc>
+          <w:tcPr>
+            <w:tcW w:w="1459" w:type="dxa"/>
           </w:tcPr>
           <w:p>
             <w:pPr>
@@ -1543,7 +1552,7 @@
         </w:tc>
         <w:tc>
           <w:tcPr>
-            <w:tcW w:w="1478" w:type="dxa"/>
+            <w:tcW w:w="1461" w:type="dxa"/>
           </w:tcPr>
           <w:p>
             <w:pPr>
@@ -1556,94 +1565,17 @@
         </w:tc>
         <w:tc>
           <w:tcPr>
-            <w:tcW w:w="1521" w:type="dxa"/>
-          </w:tcPr>
-          <w:p>
-            <w:pPr>
-              <w:pStyle w:val="MyTable"/>
-            </w:pPr>
-          </w:p>
-        </w:tc>
-        <w:tc>
-          <w:tcPr>
-            <w:tcW w:w="1890" w:type="dxa"/>
-          </w:tcPr>
-          <w:p>
-            <w:pPr>
-              <w:pStyle w:val="MyTable"/>
-            </w:pPr>
-            <w:r>
-              <w:t>Ngày dòng dữ liệu được tạo</w:t>
-            </w:r>
-          </w:p>
-        </w:tc>
-      </w:tr>
-      <w:tr>
-        <w:tc>
-          <w:tcPr>
-            <w:tcW w:w="1630" w:type="dxa"/>
-          </w:tcPr>
-          <w:p>
-            <w:pPr>
-              <w:pStyle w:val="MyTable"/>
-            </w:pPr>
-            <w:r>
-              <w:t>13</w:t>
-            </w:r>
-          </w:p>
-        </w:tc>
-        <w:tc>
-          <w:tcPr>
-            <w:tcW w:w="1456" w:type="dxa"/>
-          </w:tcPr>
-          <w:p>
-            <w:pPr>
-              <w:pStyle w:val="MyTable"/>
-            </w:pPr>
-            <w:r>
-              <w:t>NgayCapNhat</w:t>
-            </w:r>
-          </w:p>
-        </w:tc>
-        <w:tc>
-          <w:tcPr>
-            <w:tcW w:w="1475" w:type="dxa"/>
-          </w:tcPr>
-          <w:p>
-            <w:pPr>
-              <w:pStyle w:val="MyTable"/>
-            </w:pPr>
-            <w:r>
-              <w:t>datetime</w:t>
-            </w:r>
-          </w:p>
-        </w:tc>
-        <w:tc>
-          <w:tcPr>
-            <w:tcW w:w="1478" w:type="dxa"/>
-          </w:tcPr>
-          <w:p>
-            <w:pPr>
-              <w:pStyle w:val="MyTable"/>
-            </w:pPr>
-            <w:r>
-              <w:t>datetime</w:t>
-            </w:r>
-          </w:p>
-        </w:tc>
-        <w:tc>
-          <w:tcPr>
-            <w:tcW w:w="1521" w:type="dxa"/>
-          </w:tcPr>
-          <w:p>
-            <w:pPr>
-              <w:pStyle w:val="MyTable"/>
-            </w:pPr>
-          </w:p>
-        </w:tc>
-        <w:tc>
-          <w:tcPr>
-            <w:tcW w:w="1890" w:type="dxa"/>
+            <w:tcW w:w="1495" w:type="dxa"/>
+          </w:tcPr>
+          <w:p>
+            <w:pPr>
+              <w:pStyle w:val="MyTable"/>
+            </w:pPr>
+          </w:p>
+        </w:tc>
+        <w:tc>
+          <w:tcPr>
+            <w:tcW w:w="1849" w:type="dxa"/>
           </w:tcPr>
           <w:p>
             <w:pPr>
@@ -1659,7 +1591,7 @@
     <w:p/>
     <w:tbl>
       <w:tblPr>
-        <w:tblStyle w:val="LiBang"/>
+        <w:tblStyle w:val="TableGrid"/>
         <w:tblW w:w="9450" w:type="dxa"/>
         <w:tblInd w:w="-5" w:type="dxa"/>
         <w:tblLook w:val="04A0" w:firstRow="1" w:lastRow="0" w:firstColumn="1" w:lastColumn="0" w:noHBand="0" w:noVBand="1"/>
@@ -1953,7 +1885,13 @@
               <w:pStyle w:val="MyTable"/>
             </w:pPr>
             <w:r>
-              <w:t xml:space="preserve">Mã duy nhất giúp phân biệt giữa các bộ phận </w:t>
+              <w:t>Mã duy nhất giúp phân biệt giữa các bộ phận</w:t>
+            </w:r>
+            <w:r>
+              <w:t>. VD: 1 là bộ phận Bảo vệ, 2 là bộ phận Nhà bếp, …</w:t>
+            </w:r>
+            <w:r>
+              <w:t xml:space="preserve"> </w:t>
             </w:r>
           </w:p>
         </w:tc>
@@ -2350,7 +2288,7 @@
     <w:p/>
     <w:tbl>
       <w:tblPr>
-        <w:tblStyle w:val="LiBang"/>
+        <w:tblStyle w:val="TableGrid"/>
         <w:tblW w:w="9450" w:type="dxa"/>
         <w:tblInd w:w="-5" w:type="dxa"/>
         <w:tblLook w:val="04A0" w:firstRow="1" w:lastRow="0" w:firstColumn="1" w:lastColumn="0" w:noHBand="0" w:noVBand="1"/>
@@ -2725,6 +2663,9 @@
             <w:r>
               <w:t>Mã của bộ phận</w:t>
             </w:r>
+            <w:r>
+              <w:t xml:space="preserve"> được phân công</w:t>
+            </w:r>
           </w:p>
         </w:tc>
       </w:tr>
@@ -2738,6 +2679,7 @@
               <w:pStyle w:val="MyTable"/>
             </w:pPr>
             <w:r>
+              <w:lastRenderedPageBreak/>
               <w:t>3</w:t>
             </w:r>
           </w:p>
@@ -2803,8 +2745,13 @@
               <w:pStyle w:val="MyTable"/>
             </w:pPr>
             <w:r>
-              <w:t xml:space="preserve">Mã ca làm việc </w:t>
-            </w:r>
+              <w:t>Mã ca làm việ</w:t>
+            </w:r>
+            <w:r>
+              <w:t>c được phân cho bộ phận</w:t>
+            </w:r>
+            <w:bookmarkStart w:id="0" w:name="_GoBack"/>
+            <w:bookmarkEnd w:id="0"/>
           </w:p>
         </w:tc>
       </w:tr>
@@ -2972,7 +2919,6 @@
               <w:pStyle w:val="MyTable"/>
             </w:pPr>
             <w:r>
-              <w:lastRenderedPageBreak/>
               <w:t>6</w:t>
             </w:r>
           </w:p>
@@ -3118,25 +3064,21 @@
         </w:tc>
       </w:tr>
     </w:tbl>
-    <w:p>
-      <w:r>
-        <w:t>]</w:t>
-      </w:r>
-    </w:p>
+    <w:p/>
     <w:tbl>
       <w:tblPr>
-        <w:tblStyle w:val="LiBang"/>
+        <w:tblStyle w:val="TableGrid"/>
         <w:tblW w:w="9450" w:type="dxa"/>
         <w:tblInd w:w="-5" w:type="dxa"/>
         <w:tblLook w:val="04A0" w:firstRow="1" w:lastRow="0" w:firstColumn="1" w:lastColumn="0" w:noHBand="0" w:noVBand="1"/>
       </w:tblPr>
       <w:tblGrid>
-        <w:gridCol w:w="1599"/>
+        <w:gridCol w:w="1600"/>
         <w:gridCol w:w="1589"/>
         <w:gridCol w:w="1458"/>
-        <w:gridCol w:w="1458"/>
-        <w:gridCol w:w="1497"/>
-        <w:gridCol w:w="1849"/>
+        <w:gridCol w:w="1457"/>
+        <w:gridCol w:w="1496"/>
+        <w:gridCol w:w="1850"/>
       </w:tblGrid>
       <w:tr>
         <w:tc>
@@ -3418,7 +3360,10 @@
               <w:pStyle w:val="MyTable"/>
             </w:pPr>
             <w:r>
-              <w:t>Mã duy nhất giúp phân biệt giữa các nhân viên</w:t>
+              <w:t xml:space="preserve">Mã </w:t>
+            </w:r>
+            <w:r>
+              <w:t>nhân viên được phân công</w:t>
             </w:r>
           </w:p>
         </w:tc>
@@ -3498,7 +3443,16 @@
               <w:pStyle w:val="MyTable"/>
             </w:pPr>
             <w:r>
-              <w:t>Mã duy nhất giúp phân biệt giữa các phân công</w:t>
+              <w:t xml:space="preserve">Mã </w:t>
+            </w:r>
+            <w:r>
+              <w:t xml:space="preserve">của </w:t>
+            </w:r>
+            <w:r>
+              <w:t>phân công</w:t>
+            </w:r>
+            <w:r>
+              <w:t xml:space="preserve"> được phân cho nhân viên</w:t>
             </w:r>
           </w:p>
         </w:tc>
@@ -3526,6 +3480,86 @@
               <w:pStyle w:val="MyTable"/>
             </w:pPr>
             <w:r>
+              <w:t>GhiChu</w:t>
+            </w:r>
+          </w:p>
+        </w:tc>
+        <w:tc>
+          <w:tcPr>
+            <w:tcW w:w="1464" w:type="dxa"/>
+          </w:tcPr>
+          <w:p>
+            <w:pPr>
+              <w:pStyle w:val="MyTable"/>
+            </w:pPr>
+            <w:r>
+              <w:t>nvarchar</w:t>
+            </w:r>
+          </w:p>
+        </w:tc>
+        <w:tc>
+          <w:tcPr>
+            <w:tcW w:w="1464" w:type="dxa"/>
+          </w:tcPr>
+          <w:p>
+            <w:pPr>
+              <w:pStyle w:val="MyTable"/>
+            </w:pPr>
+            <w:r>
+              <w:t>100</w:t>
+            </w:r>
+          </w:p>
+        </w:tc>
+        <w:tc>
+          <w:tcPr>
+            <w:tcW w:w="1507" w:type="dxa"/>
+          </w:tcPr>
+          <w:p>
+            <w:pPr>
+              <w:pStyle w:val="MyTable"/>
+            </w:pPr>
+          </w:p>
+        </w:tc>
+        <w:tc>
+          <w:tcPr>
+            <w:tcW w:w="1866" w:type="dxa"/>
+          </w:tcPr>
+          <w:p>
+            <w:pPr>
+              <w:pStyle w:val="MyTable"/>
+            </w:pPr>
+            <w:r>
+              <w:t>Thông tin ghi chú thêm cho phâ</w:t>
+            </w:r>
+            <w:r>
+              <w:t>n công của nhân viên</w:t>
+            </w:r>
+          </w:p>
+        </w:tc>
+      </w:tr>
+      <w:tr>
+        <w:tc>
+          <w:tcPr>
+            <w:tcW w:w="1613" w:type="dxa"/>
+          </w:tcPr>
+          <w:p>
+            <w:pPr>
+              <w:pStyle w:val="MyTable"/>
+            </w:pPr>
+            <w:r>
+              <w:t>4</w:t>
+            </w:r>
+          </w:p>
+        </w:tc>
+        <w:tc>
+          <w:tcPr>
+            <w:tcW w:w="1536" w:type="dxa"/>
+          </w:tcPr>
+          <w:p>
+            <w:pPr>
+              <w:pStyle w:val="MyTable"/>
+            </w:pPr>
+            <w:r>
               <w:t>NgayTao</w:t>
             </w:r>
           </w:p>
@@ -3590,7 +3624,7 @@
               <w:pStyle w:val="MyTable"/>
             </w:pPr>
             <w:r>
-              <w:t>4</w:t>
+              <w:t>5</w:t>
             </w:r>
           </w:p>
         </w:tc>
@@ -3661,7 +3695,7 @@
     <w:p/>
     <w:tbl>
       <w:tblPr>
-        <w:tblStyle w:val="LiBang"/>
+        <w:tblStyle w:val="TableGrid"/>
         <w:tblW w:w="9450" w:type="dxa"/>
         <w:tblInd w:w="-5" w:type="dxa"/>
         <w:tblLook w:val="04A0" w:firstRow="1" w:lastRow="0" w:firstColumn="1" w:lastColumn="0" w:noHBand="0" w:noVBand="1"/>
@@ -3954,11 +3988,10 @@
               <w:pStyle w:val="MyTable"/>
             </w:pPr>
             <w:r>
-              <w:t xml:space="preserve">Mã duy nhất giúp phân biệt </w:t>
-            </w:r>
-            <w:r>
-              <w:lastRenderedPageBreak/>
-              <w:t>giữa các loại nhân viên</w:t>
+              <w:t>Mã duy nhất giúp phân biệt giữa các loại nhân viên</w:t>
+            </w:r>
+            <w:r>
+              <w:t>. VD: 1 là nhân viên Bảo vệ, 2 là nhân viên Vệ sinh, …</w:t>
             </w:r>
           </w:p>
         </w:tc>
@@ -3973,7 +4006,6 @@
               <w:pStyle w:val="MyTable"/>
             </w:pPr>
             <w:r>
-              <w:lastRenderedPageBreak/>
               <w:t>2</w:t>
             </w:r>
           </w:p>
@@ -4203,7 +4235,7 @@
     </w:p>
     <w:tbl>
       <w:tblPr>
-        <w:tblStyle w:val="LiBang"/>
+        <w:tblStyle w:val="TableGrid"/>
         <w:tblW w:w="9450" w:type="dxa"/>
         <w:tblInd w:w="-5" w:type="dxa"/>
         <w:tblLook w:val="04A0" w:firstRow="1" w:lastRow="0" w:firstColumn="1" w:lastColumn="0" w:noHBand="0" w:noVBand="1"/>
@@ -4501,6 +4533,9 @@
             <w:r>
               <w:t>Mã duy nhất giúp phân biệt giữa các ca làm việc</w:t>
             </w:r>
+            <w:r>
+              <w:t>. VD: 1 là ca 1, 2 là ca 2, …</w:t>
+            </w:r>
           </w:p>
         </w:tc>
       </w:tr>
@@ -4514,6 +4549,7 @@
               <w:pStyle w:val="MyTable"/>
             </w:pPr>
             <w:r>
+              <w:lastRenderedPageBreak/>
               <w:t>2</w:t>
             </w:r>
           </w:p>
@@ -4730,7 +4766,13 @@
               <w:pStyle w:val="MyTable"/>
             </w:pPr>
             <w:r>
-              <w:t xml:space="preserve">Ngày trong tuần thực hiện ca làm </w:t>
+              <w:t>Ngày trong tuần thực hiện ca làm</w:t>
+            </w:r>
+            <w:r>
+              <w:t>. VD: thứ 2, thứ 3, …</w:t>
+            </w:r>
+            <w:r>
+              <w:t xml:space="preserve"> </w:t>
             </w:r>
           </w:p>
         </w:tc>
@@ -4900,7 +4942,7 @@
     </w:p>
     <w:tbl>
       <w:tblPr>
-        <w:tblStyle w:val="LiBang"/>
+        <w:tblStyle w:val="TableGrid"/>
         <w:tblW w:w="9450" w:type="dxa"/>
         <w:tblInd w:w="-5" w:type="dxa"/>
         <w:tblLook w:val="04A0" w:firstRow="1" w:lastRow="0" w:firstColumn="1" w:lastColumn="0" w:noHBand="0" w:noVBand="1"/>
@@ -4955,7 +4997,6 @@
               <w:pStyle w:val="MyTable"/>
             </w:pPr>
             <w:r>
-              <w:lastRenderedPageBreak/>
               <w:t>Tham chiếu</w:t>
             </w:r>
           </w:p>
@@ -5194,7 +5235,7 @@
               <w:pStyle w:val="MyTable"/>
             </w:pPr>
             <w:r>
-              <w:t>Mã duy nhất giúp phân biệt giữa các loại nhân viên</w:t>
+              <w:t>Mã ca làm việc</w:t>
             </w:r>
           </w:p>
         </w:tc>
@@ -5274,7 +5315,7 @@
               <w:pStyle w:val="MyTable"/>
             </w:pPr>
             <w:r>
-              <w:t>Mã duy nhất giúp phân biệt giữa các nhân viên</w:t>
+              <w:t>Mã nhân viên</w:t>
             </w:r>
           </w:p>
         </w:tc>
@@ -5434,11 +5475,10 @@
         </w:tc>
       </w:tr>
     </w:tbl>
-    <w:p/>
-    <w:p/>
     <w:p>
-      <w:bookmarkStart w:id="0" w:name="_GoBack"/>
-      <w:bookmarkEnd w:id="0"/>
+      <w:pPr>
+        <w:ind w:left="0" w:firstLine="0"/>
+      </w:pPr>
     </w:p>
     <w:sectPr>
       <w:pgSz w:w="12240" w:h="15840"/>
@@ -5451,7 +5491,7 @@
 </file>
 
 <file path=word/endnotes.xml><?xml version="1.0" encoding="utf-8"?>
-<w:endnotes xmlns:wpc="http://schemas.microsoft.com/office/word/2010/wordprocessingCanvas" xmlns:cx="http://schemas.microsoft.com/office/drawing/2014/chartex" xmlns:cx1="http://schemas.microsoft.com/office/drawing/2015/9/8/chartex" xmlns:cx2="http://schemas.microsoft.com/office/drawing/2015/10/21/chartex" xmlns:cx3="http://schemas.microsoft.com/office/drawing/2016/5/9/chartex" xmlns:cx4="http://schemas.microsoft.com/office/drawing/2016/5/10/chartex" xmlns:cx5="http://schemas.microsoft.com/office/drawing/2016/5/11/chartex" xmlns:cx6="http://schemas.microsoft.com/office/drawing/2016/5/12/chartex" xmlns:cx7="http://schemas.microsoft.com/office/drawing/2016/5/13/chartex" xmlns:cx8="http://schemas.microsoft.com/office/drawing/2016/5/14/chartex" xmlns:mc="http://schemas.openxmlformats.org/markup-compatibility/2006" xmlns:aink="http://schemas.microsoft.com/office/drawing/2016/ink" xmlns:am3d="http://schemas.microsoft.com/office/drawing/2017/model3d" xmlns:o="urn:schemas-microsoft-com:office:office" xmlns:r="http://schemas.openxmlformats.org/officeDocument/2006/relationships" xmlns:m="http://schemas.openxmlformats.org/officeDocument/2006/math" xmlns:v="urn:schemas-microsoft-com:vml" xmlns:wp14="http://schemas.microsoft.com/office/word/2010/wordprocessingDrawing" xmlns:wp="http://schemas.openxmlformats.org/drawingml/2006/wordprocessingDrawing" xmlns:w10="urn:schemas-microsoft-com:office:word" xmlns:w="http://schemas.openxmlformats.org/wordprocessingml/2006/main" xmlns:w14="http://schemas.microsoft.com/office/word/2010/wordml" xmlns:w15="http://schemas.microsoft.com/office/word/2012/wordml" xmlns:w16cid="http://schemas.microsoft.com/office/word/2016/wordml/cid" xmlns:w16se="http://schemas.microsoft.com/office/word/2015/wordml/symex" xmlns:wpg="http://schemas.microsoft.com/office/word/2010/wordprocessingGroup" xmlns:wpi="http://schemas.microsoft.com/office/word/2010/wordprocessingInk" xmlns:wne="http://schemas.microsoft.com/office/word/2006/wordml" xmlns:wps="http://schemas.microsoft.com/office/word/2010/wordprocessingShape" mc:Ignorable="w14 w15 w16se w16cid wp14">
+<w:endnotes xmlns:wpc="http://schemas.microsoft.com/office/word/2010/wordprocessingCanvas" xmlns:cx="http://schemas.microsoft.com/office/drawing/2014/chartex" xmlns:cx1="http://schemas.microsoft.com/office/drawing/2015/9/8/chartex" xmlns:cx2="http://schemas.microsoft.com/office/drawing/2015/10/21/chartex" xmlns:mc="http://schemas.openxmlformats.org/markup-compatibility/2006" xmlns:o="urn:schemas-microsoft-com:office:office" xmlns:r="http://schemas.openxmlformats.org/officeDocument/2006/relationships" xmlns:m="http://schemas.openxmlformats.org/officeDocument/2006/math" xmlns:v="urn:schemas-microsoft-com:vml" xmlns:wp14="http://schemas.microsoft.com/office/word/2010/wordprocessingDrawing" xmlns:wp="http://schemas.openxmlformats.org/drawingml/2006/wordprocessingDrawing" xmlns:w10="urn:schemas-microsoft-com:office:word" xmlns:w="http://schemas.openxmlformats.org/wordprocessingml/2006/main" xmlns:w14="http://schemas.microsoft.com/office/word/2010/wordml" xmlns:w15="http://schemas.microsoft.com/office/word/2012/wordml" xmlns:w16se="http://schemas.microsoft.com/office/word/2015/wordml/symex" xmlns:wpg="http://schemas.microsoft.com/office/word/2010/wordprocessingGroup" xmlns:wpi="http://schemas.microsoft.com/office/word/2010/wordprocessingInk" xmlns:wne="http://schemas.microsoft.com/office/word/2006/wordml" xmlns:wps="http://schemas.microsoft.com/office/word/2010/wordprocessingShape" mc:Ignorable="w14 w15 w16se wp14">
   <w:endnote w:type="separator" w:id="-1">
     <w:p>
       <w:pPr>
@@ -5476,7 +5516,7 @@
 </file>
 
 <file path=word/footnotes.xml><?xml version="1.0" encoding="utf-8"?>
-<w:footnotes xmlns:wpc="http://schemas.microsoft.com/office/word/2010/wordprocessingCanvas" xmlns:cx="http://schemas.microsoft.com/office/drawing/2014/chartex" xmlns:cx1="http://schemas.microsoft.com/office/drawing/2015/9/8/chartex" xmlns:cx2="http://schemas.microsoft.com/office/drawing/2015/10/21/chartex" xmlns:cx3="http://schemas.microsoft.com/office/drawing/2016/5/9/chartex" xmlns:cx4="http://schemas.microsoft.com/office/drawing/2016/5/10/chartex" xmlns:cx5="http://schemas.microsoft.com/office/drawing/2016/5/11/chartex" xmlns:cx6="http://schemas.microsoft.com/office/drawing/2016/5/12/chartex" xmlns:cx7="http://schemas.microsoft.com/office/drawing/2016/5/13/chartex" xmlns:cx8="http://schemas.microsoft.com/office/drawing/2016/5/14/chartex" xmlns:mc="http://schemas.openxmlformats.org/markup-compatibility/2006" xmlns:aink="http://schemas.microsoft.com/office/drawing/2016/ink" xmlns:am3d="http://schemas.microsoft.com/office/drawing/2017/model3d" xmlns:o="urn:schemas-microsoft-com:office:office" xmlns:r="http://schemas.openxmlformats.org/officeDocument/2006/relationships" xmlns:m="http://schemas.openxmlformats.org/officeDocument/2006/math" xmlns:v="urn:schemas-microsoft-com:vml" xmlns:wp14="http://schemas.microsoft.com/office/word/2010/wordprocessingDrawing" xmlns:wp="http://schemas.openxmlformats.org/drawingml/2006/wordprocessingDrawing" xmlns:w10="urn:schemas-microsoft-com:office:word" xmlns:w="http://schemas.openxmlformats.org/wordprocessingml/2006/main" xmlns:w14="http://schemas.microsoft.com/office/word/2010/wordml" xmlns:w15="http://schemas.microsoft.com/office/word/2012/wordml" xmlns:w16cid="http://schemas.microsoft.com/office/word/2016/wordml/cid" xmlns:w16se="http://schemas.microsoft.com/office/word/2015/wordml/symex" xmlns:wpg="http://schemas.microsoft.com/office/word/2010/wordprocessingGroup" xmlns:wpi="http://schemas.microsoft.com/office/word/2010/wordprocessingInk" xmlns:wne="http://schemas.microsoft.com/office/word/2006/wordml" xmlns:wps="http://schemas.microsoft.com/office/word/2010/wordprocessingShape" mc:Ignorable="w14 w15 w16se w16cid wp14">
+<w:footnotes xmlns:wpc="http://schemas.microsoft.com/office/word/2010/wordprocessingCanvas" xmlns:cx="http://schemas.microsoft.com/office/drawing/2014/chartex" xmlns:cx1="http://schemas.microsoft.com/office/drawing/2015/9/8/chartex" xmlns:cx2="http://schemas.microsoft.com/office/drawing/2015/10/21/chartex" xmlns:mc="http://schemas.openxmlformats.org/markup-compatibility/2006" xmlns:o="urn:schemas-microsoft-com:office:office" xmlns:r="http://schemas.openxmlformats.org/officeDocument/2006/relationships" xmlns:m="http://schemas.openxmlformats.org/officeDocument/2006/math" xmlns:v="urn:schemas-microsoft-com:vml" xmlns:wp14="http://schemas.microsoft.com/office/word/2010/wordprocessingDrawing" xmlns:wp="http://schemas.openxmlformats.org/drawingml/2006/wordprocessingDrawing" xmlns:w10="urn:schemas-microsoft-com:office:word" xmlns:w="http://schemas.openxmlformats.org/wordprocessingml/2006/main" xmlns:w14="http://schemas.microsoft.com/office/word/2010/wordml" xmlns:w15="http://schemas.microsoft.com/office/word/2012/wordml" xmlns:w16se="http://schemas.microsoft.com/office/word/2015/wordml/symex" xmlns:wpg="http://schemas.microsoft.com/office/word/2010/wordprocessingGroup" xmlns:wpi="http://schemas.microsoft.com/office/word/2010/wordprocessingInk" xmlns:wne="http://schemas.microsoft.com/office/word/2006/wordml" xmlns:wps="http://schemas.microsoft.com/office/word/2010/wordprocessingShape" mc:Ignorable="w14 w15 w16se wp14">
   <w:footnote w:type="separator" w:id="-1">
     <w:p>
       <w:pPr>
@@ -5501,7 +5541,7 @@
 </file>
 
 <file path=word/styles.xml><?xml version="1.0" encoding="utf-8"?>
-<w:styles xmlns:mc="http://schemas.openxmlformats.org/markup-compatibility/2006" xmlns:r="http://schemas.openxmlformats.org/officeDocument/2006/relationships" xmlns:w="http://schemas.openxmlformats.org/wordprocessingml/2006/main" xmlns:w14="http://schemas.microsoft.com/office/word/2010/wordml" xmlns:w15="http://schemas.microsoft.com/office/word/2012/wordml" xmlns:w16cid="http://schemas.microsoft.com/office/word/2016/wordml/cid" xmlns:w16se="http://schemas.microsoft.com/office/word/2015/wordml/symex" mc:Ignorable="w14 w15 w16se w16cid">
+<w:styles xmlns:mc="http://schemas.openxmlformats.org/markup-compatibility/2006" xmlns:r="http://schemas.openxmlformats.org/officeDocument/2006/relationships" xmlns:w="http://schemas.openxmlformats.org/wordprocessingml/2006/main" xmlns:w14="http://schemas.microsoft.com/office/word/2010/wordml" xmlns:w15="http://schemas.microsoft.com/office/word/2012/wordml" xmlns:w16se="http://schemas.microsoft.com/office/word/2015/wordml/symex" mc:Ignorable="w14 w15 w16se">
   <w:docDefaults>
     <w:rPrDefault>
       <w:rPr>
@@ -5517,7 +5557,7 @@
       </w:pPr>
     </w:pPrDefault>
   </w:docDefaults>
-  <w:latentStyles w:defLockedState="0" w:defUIPriority="99" w:defSemiHidden="0" w:defUnhideWhenUsed="0" w:defQFormat="0" w:count="375">
+  <w:latentStyles w:defLockedState="0" w:defUIPriority="99" w:defSemiHidden="0" w:defUnhideWhenUsed="0" w:defQFormat="0" w:count="372">
     <w:lsdException w:name="Normal" w:uiPriority="0" w:qFormat="1"/>
     <w:lsdException w:name="heading 1" w:uiPriority="9" w:qFormat="1"/>
     <w:lsdException w:name="heading 2" w:semiHidden="1" w:uiPriority="9" w:unhideWhenUsed="1" w:qFormat="1"/>
@@ -5890,11 +5930,8 @@
     <w:lsdException w:name="List Table 6 Colorful Accent 6" w:uiPriority="51"/>
     <w:lsdException w:name="List Table 7 Colorful Accent 6" w:uiPriority="52"/>
     <w:lsdException w:name="Mention" w:semiHidden="1" w:unhideWhenUsed="1"/>
-    <w:lsdException w:name="Smart Hyperlink" w:semiHidden="1" w:unhideWhenUsed="1"/>
-    <w:lsdException w:name="Hashtag" w:semiHidden="1" w:unhideWhenUsed="1"/>
-    <w:lsdException w:name="Unresolved Mention" w:semiHidden="1" w:unhideWhenUsed="1"/>
   </w:latentStyles>
-  <w:style w:type="paragraph" w:default="1" w:styleId="Binhthng">
+  <w:style w:type="paragraph" w:default="1" w:styleId="Normal">
     <w:name w:val="Normal"/>
     <w:qFormat/>
     <w:rsid w:val="004D3FE1"/>
@@ -5903,13 +5940,13 @@
       <w:ind w:left="360" w:hanging="360"/>
     </w:pPr>
   </w:style>
-  <w:style w:type="character" w:default="1" w:styleId="Phngmcinhcuaoanvn">
+  <w:style w:type="character" w:default="1" w:styleId="DefaultParagraphFont">
     <w:name w:val="Default Paragraph Font"/>
     <w:uiPriority w:val="1"/>
     <w:semiHidden/>
     <w:unhideWhenUsed/>
   </w:style>
-  <w:style w:type="table" w:default="1" w:styleId="BangThngthng">
+  <w:style w:type="table" w:default="1" w:styleId="TableNormal">
     <w:name w:val="Normal Table"/>
     <w:uiPriority w:val="99"/>
     <w:semiHidden/>
@@ -5924,15 +5961,15 @@
       </w:tblCellMar>
     </w:tblPr>
   </w:style>
-  <w:style w:type="numbering" w:default="1" w:styleId="Khngco">
+  <w:style w:type="numbering" w:default="1" w:styleId="NoList">
     <w:name w:val="No List"/>
     <w:uiPriority w:val="99"/>
     <w:semiHidden/>
     <w:unhideWhenUsed/>
   </w:style>
-  <w:style w:type="table" w:styleId="LiBang">
+  <w:style w:type="table" w:styleId="TableGrid">
     <w:name w:val="Table Grid"/>
-    <w:basedOn w:val="BangThngthng"/>
+    <w:basedOn w:val="TableNormal"/>
     <w:uiPriority w:val="59"/>
     <w:rsid w:val="004D3FE1"/>
     <w:pPr>
@@ -5952,7 +5989,7 @@
   </w:style>
   <w:style w:type="paragraph" w:customStyle="1" w:styleId="MyTable1">
     <w:name w:val="My Table 1"/>
-    <w:basedOn w:val="Binhthng"/>
+    <w:basedOn w:val="Normal"/>
     <w:link w:val="MyTable1Char"/>
     <w:qFormat/>
     <w:rsid w:val="004D3FE1"/>
@@ -5968,7 +6005,7 @@
   </w:style>
   <w:style w:type="character" w:customStyle="1" w:styleId="MyTable1Char">
     <w:name w:val="My Table 1 Char"/>
-    <w:basedOn w:val="Phngmcinhcuaoanvn"/>
+    <w:basedOn w:val="DefaultParagraphFont"/>
     <w:link w:val="MyTable1"/>
     <w:rsid w:val="004D3FE1"/>
     <w:rPr>
@@ -5979,7 +6016,7 @@
   </w:style>
   <w:style w:type="paragraph" w:customStyle="1" w:styleId="MyTable">
     <w:name w:val="My Table"/>
-    <w:basedOn w:val="Binhthng"/>
+    <w:basedOn w:val="Normal"/>
     <w:link w:val="MyTableChar"/>
     <w:qFormat/>
     <w:rsid w:val="004D3FE1"/>
@@ -5995,7 +6032,7 @@
   </w:style>
   <w:style w:type="character" w:customStyle="1" w:styleId="MyTableChar">
     <w:name w:val="My Table Char"/>
-    <w:basedOn w:val="Phngmcinhcuaoanvn"/>
+    <w:basedOn w:val="DefaultParagraphFont"/>
     <w:link w:val="MyTable"/>
     <w:rsid w:val="004D3FE1"/>
     <w:rPr>
@@ -6004,10 +6041,10 @@
       <w:szCs w:val="24"/>
     </w:rPr>
   </w:style>
-  <w:style w:type="paragraph" w:styleId="utrang">
+  <w:style w:type="paragraph" w:styleId="Header">
     <w:name w:val="header"/>
-    <w:basedOn w:val="Binhthng"/>
-    <w:link w:val="utrangChar"/>
+    <w:basedOn w:val="Normal"/>
+    <w:link w:val="HeaderChar"/>
     <w:uiPriority w:val="99"/>
     <w:unhideWhenUsed/>
     <w:rsid w:val="002B55D0"/>
@@ -6019,17 +6056,17 @@
       <w:spacing w:before="0" w:after="0" w:line="240" w:lineRule="auto"/>
     </w:pPr>
   </w:style>
-  <w:style w:type="character" w:customStyle="1" w:styleId="utrangChar">
-    <w:name w:val="Đầu trang Char"/>
-    <w:basedOn w:val="Phngmcinhcuaoanvn"/>
-    <w:link w:val="utrang"/>
+  <w:style w:type="character" w:customStyle="1" w:styleId="HeaderChar">
+    <w:name w:val="Header Char"/>
+    <w:basedOn w:val="DefaultParagraphFont"/>
+    <w:link w:val="Header"/>
     <w:uiPriority w:val="99"/>
     <w:rsid w:val="002B55D0"/>
   </w:style>
-  <w:style w:type="paragraph" w:styleId="Chntrang">
+  <w:style w:type="paragraph" w:styleId="Footer">
     <w:name w:val="footer"/>
-    <w:basedOn w:val="Binhthng"/>
-    <w:link w:val="ChntrangChar"/>
+    <w:basedOn w:val="Normal"/>
+    <w:link w:val="FooterChar"/>
     <w:uiPriority w:val="99"/>
     <w:unhideWhenUsed/>
     <w:rsid w:val="002B55D0"/>
@@ -6041,10 +6078,10 @@
       <w:spacing w:before="0" w:after="0" w:line="240" w:lineRule="auto"/>
     </w:pPr>
   </w:style>
-  <w:style w:type="character" w:customStyle="1" w:styleId="ChntrangChar">
-    <w:name w:val="Chân trang Char"/>
-    <w:basedOn w:val="Phngmcinhcuaoanvn"/>
-    <w:link w:val="Chntrang"/>
+  <w:style w:type="character" w:customStyle="1" w:styleId="FooterChar">
+    <w:name w:val="Footer Char"/>
+    <w:basedOn w:val="DefaultParagraphFont"/>
+    <w:link w:val="Footer"/>
     <w:uiPriority w:val="99"/>
     <w:rsid w:val="002B55D0"/>
   </w:style>

</xml_diff>

<commit_message>
Chỉnh lại ảnh trong file word
</commit_message>
<xml_diff>
--- a/FD/1412274/FD_TKCN_1412274.docx
+++ b/FD/1412274/FD_TKCN_1412274.docx
@@ -9,9 +9,9 @@
         </w:rPr>
         <w:drawing>
           <wp:inline distT="0" distB="0" distL="0" distR="0">
-            <wp:extent cx="5943600" cy="4633595"/>
+            <wp:extent cx="5943600" cy="4482465"/>
             <wp:effectExtent l="0" t="0" r="0" b="0"/>
-            <wp:docPr id="2" name="Hình ảnh 2"/>
+            <wp:docPr id="1" name="Picture 1"/>
             <wp:cNvGraphicFramePr>
               <a:graphicFrameLocks xmlns:a="http://schemas.openxmlformats.org/drawingml/2006/main" noChangeAspect="1"/>
             </wp:cNvGraphicFramePr>
@@ -19,7 +19,7 @@
               <a:graphicData uri="http://schemas.openxmlformats.org/drawingml/2006/picture">
                 <pic:pic xmlns:pic="http://schemas.openxmlformats.org/drawingml/2006/picture">
                   <pic:nvPicPr>
-                    <pic:cNvPr id="2" name="ClassDiagramQuanLyNhanVien.png"/>
+                    <pic:cNvPr id="1" name="ClassDiagramQuanLyNhanVien.png"/>
                     <pic:cNvPicPr/>
                   </pic:nvPicPr>
                   <pic:blipFill>
@@ -37,7 +37,7 @@
                   <pic:spPr>
                     <a:xfrm>
                       <a:off x="0" y="0"/>
-                      <a:ext cx="5943600" cy="4633595"/>
+                      <a:ext cx="5943600" cy="4482465"/>
                     </a:xfrm>
                     <a:prstGeom prst="rect">
                       <a:avLst/>
@@ -49,6 +49,8 @@
           </wp:inline>
         </w:drawing>
       </w:r>
+      <w:bookmarkStart w:id="0" w:name="_GoBack"/>
+      <w:bookmarkEnd w:id="0"/>
     </w:p>
     <w:p>
       <w:r>
@@ -2750,8 +2752,6 @@
             <w:r>
               <w:t>c được phân cho bộ phận</w:t>
             </w:r>
-            <w:bookmarkStart w:id="0" w:name="_GoBack"/>
-            <w:bookmarkEnd w:id="0"/>
           </w:p>
         </w:tc>
       </w:tr>

</xml_diff>